<commit_message>
sorkizártak a normál szövegek
</commit_message>
<xml_diff>
--- a/Vizsgaremek_kondi.docx
+++ b/Vizsgaremek_kondi.docx
@@ -359,111 +359,64 @@
           <w:r>
             <w:fldChar w:fldCharType="separate"/>
           </w:r>
-          <w:bookmarkStart w:id="0" w:name="_GoBack"/>
-          <w:bookmarkEnd w:id="0"/>
-          <w:r>
-            <w:rPr>
-              <w:rStyle w:val="Hiperhivatkozs"/>
-              <w:noProof/>
-            </w:rPr>
-            <w:fldChar w:fldCharType="begin"/>
-          </w:r>
-          <w:r>
-            <w:rPr>
-              <w:rStyle w:val="Hiperhivatkozs"/>
-              <w:noProof/>
-            </w:rPr>
-            <w:instrText xml:space="preserve"> </w:instrText>
-          </w:r>
-          <w:r>
-            <w:rPr>
-              <w:noProof/>
-            </w:rPr>
-            <w:instrText>HYPERLINK \l "_Toc191554113"</w:instrText>
-          </w:r>
-          <w:r>
-            <w:rPr>
-              <w:rStyle w:val="Hiperhivatkozs"/>
-              <w:noProof/>
-            </w:rPr>
-            <w:instrText xml:space="preserve"> </w:instrText>
-          </w:r>
-          <w:r>
-            <w:rPr>
-              <w:rStyle w:val="Hiperhivatkozs"/>
-              <w:noProof/>
-            </w:rPr>
-          </w:r>
-          <w:r>
-            <w:rPr>
-              <w:rStyle w:val="Hiperhivatkozs"/>
-              <w:noProof/>
-            </w:rPr>
-            <w:fldChar w:fldCharType="separate"/>
-          </w:r>
-          <w:r>
-            <w:rPr>
-              <w:rStyle w:val="Hiperhivatkozs"/>
-              <w:rFonts w:ascii="Times New Roman" w:hAnsi="Times New Roman" w:cs="Times New Roman"/>
-              <w:noProof/>
-            </w:rPr>
-            <w:t>Ábrajegyzék</w:t>
-          </w:r>
-          <w:r>
-            <w:rPr>
-              <w:noProof/>
-              <w:webHidden/>
-            </w:rPr>
-            <w:tab/>
-          </w:r>
-          <w:r>
-            <w:rPr>
-              <w:noProof/>
-              <w:webHidden/>
-            </w:rPr>
-            <w:fldChar w:fldCharType="begin"/>
-          </w:r>
-          <w:r>
-            <w:rPr>
-              <w:noProof/>
-              <w:webHidden/>
-            </w:rPr>
-            <w:instrText xml:space="preserve"> PAGEREF _Toc191554113 \h </w:instrText>
-          </w:r>
-          <w:r>
-            <w:rPr>
-              <w:noProof/>
-              <w:webHidden/>
-            </w:rPr>
-          </w:r>
-          <w:r>
-            <w:rPr>
-              <w:noProof/>
-              <w:webHidden/>
-            </w:rPr>
-            <w:fldChar w:fldCharType="separate"/>
-          </w:r>
-          <w:r>
-            <w:rPr>
-              <w:noProof/>
-              <w:webHidden/>
-            </w:rPr>
-            <w:t>4</w:t>
-          </w:r>
-          <w:r>
-            <w:rPr>
-              <w:noProof/>
-              <w:webHidden/>
-            </w:rPr>
-            <w:fldChar w:fldCharType="end"/>
-          </w:r>
-          <w:r>
-            <w:rPr>
-              <w:rStyle w:val="Hiperhivatkozs"/>
-              <w:noProof/>
-            </w:rPr>
-            <w:fldChar w:fldCharType="end"/>
-          </w:r>
+          <w:hyperlink w:anchor="_Toc191554113" w:history="1">
+            <w:r>
+              <w:rPr>
+                <w:rStyle w:val="Hiperhivatkozs"/>
+                <w:rFonts w:ascii="Times New Roman" w:hAnsi="Times New Roman" w:cs="Times New Roman"/>
+                <w:noProof/>
+              </w:rPr>
+              <w:t>Ábrajegyzék</w:t>
+            </w:r>
+            <w:r>
+              <w:rPr>
+                <w:noProof/>
+                <w:webHidden/>
+              </w:rPr>
+              <w:tab/>
+            </w:r>
+            <w:r>
+              <w:rPr>
+                <w:noProof/>
+                <w:webHidden/>
+              </w:rPr>
+              <w:fldChar w:fldCharType="begin"/>
+            </w:r>
+            <w:r>
+              <w:rPr>
+                <w:noProof/>
+                <w:webHidden/>
+              </w:rPr>
+              <w:instrText xml:space="preserve"> PAGEREF _Toc191554113 \h </w:instrText>
+            </w:r>
+            <w:r>
+              <w:rPr>
+                <w:noProof/>
+                <w:webHidden/>
+              </w:rPr>
+            </w:r>
+            <w:r>
+              <w:rPr>
+                <w:noProof/>
+                <w:webHidden/>
+              </w:rPr>
+              <w:fldChar w:fldCharType="separate"/>
+            </w:r>
+            <w:r>
+              <w:rPr>
+                <w:noProof/>
+                <w:webHidden/>
+              </w:rPr>
+              <w:t>4</w:t>
+            </w:r>
+            <w:r>
+              <w:rPr>
+                <w:noProof/>
+                <w:webHidden/>
+              </w:rPr>
+              <w:fldChar w:fldCharType="end"/>
+            </w:r>
+          </w:hyperlink>
         </w:p>
         <w:p>
           <w:pPr>
@@ -4043,7 +3996,7 @@
           <w:rFonts w:ascii="Times New Roman" w:hAnsi="Times New Roman" w:cs="Times New Roman"/>
         </w:rPr>
       </w:pPr>
-      <w:bookmarkStart w:id="1" w:name="_Toc191554113"/>
+      <w:bookmarkStart w:id="0" w:name="_Toc191554113"/>
       <w:r>
         <w:rPr>
           <w:rStyle w:val="normaltextrun"/>
@@ -4051,7 +4004,7 @@
         </w:rPr>
         <w:t>Ábrajegyzék</w:t>
       </w:r>
-      <w:bookmarkEnd w:id="1"/>
+      <w:bookmarkEnd w:id="0"/>
     </w:p>
     <w:p>
       <w:pPr>
@@ -4434,7 +4387,7 @@
           <w:szCs w:val="18"/>
         </w:rPr>
       </w:pPr>
-      <w:bookmarkStart w:id="2" w:name="_Toc191554114"/>
+      <w:bookmarkStart w:id="1" w:name="_Toc191554114"/>
       <w:r>
         <w:rPr>
           <w:rStyle w:val="normaltextrun"/>
@@ -4443,7 +4396,7 @@
         <w:lastRenderedPageBreak/>
         <w:t>Nyilatkozatok</w:t>
       </w:r>
-      <w:bookmarkEnd w:id="2"/>
+      <w:bookmarkEnd w:id="1"/>
       <w:r>
         <w:rPr>
           <w:rStyle w:val="eop"/>
@@ -4494,7 +4447,21 @@
         <w:rPr>
           <w:lang w:eastAsia="hu-HU"/>
         </w:rPr>
-        <w:t>Tudomásul vesszük, hogy amennyiben a dokumentációmban a vizsgabizottság tagjai olyan dokumentumot találnak, amely problémaorientált feladat esetén 20%-nál nagyobb mértékben nem önálló munkánk eredménye vagy leíró/összegző feladat esetén nem saját kutatásunk eredménye, és</w:t>
+        <w:t>Tudomásul vesszük, hogy amennyiben a dokumentációmban a vizsgabizottság tagjai olyan dokumentumot találnak, amely problémaorientált feladat esetén 20%-</w:t>
+      </w:r>
+      <w:proofErr w:type="spellStart"/>
+      <w:r>
+        <w:rPr>
+          <w:lang w:eastAsia="hu-HU"/>
+        </w:rPr>
+        <w:t>nál</w:t>
+      </w:r>
+      <w:proofErr w:type="spellEnd"/>
+      <w:r>
+        <w:rPr>
+          <w:lang w:eastAsia="hu-HU"/>
+        </w:rPr>
+        <w:t xml:space="preserve"> nagyobb mértékben nem önálló munkánk eredménye vagy leíró/összegző feladat esetén nem saját kutatásunk eredménye, és</w:t>
       </w:r>
       <w:r>
         <w:rPr>
@@ -4653,30 +4620,29 @@
       <w:pPr>
         <w:pStyle w:val="Cmsor1"/>
       </w:pPr>
-      <w:bookmarkStart w:id="3" w:name="_Toc191554115"/>
+      <w:bookmarkStart w:id="2" w:name="_Toc191554115"/>
       <w:r>
         <w:lastRenderedPageBreak/>
         <w:t>Bevezetés</w:t>
       </w:r>
+      <w:bookmarkEnd w:id="2"/>
+    </w:p>
+    <w:p/>
+    <w:p>
+      <w:pPr>
+        <w:pStyle w:val="Cmsor2"/>
+      </w:pPr>
+      <w:bookmarkStart w:id="3" w:name="_Toc191554116"/>
+      <w:r>
+        <w:t>Záródolgozat témájá</w:t>
+      </w:r>
+      <w:r>
+        <w:t>nak megindoklása, projekt célja</w:t>
+      </w:r>
       <w:bookmarkEnd w:id="3"/>
     </w:p>
-    <w:p/>
-    <w:p>
-      <w:pPr>
-        <w:pStyle w:val="Cmsor2"/>
-      </w:pPr>
-      <w:bookmarkStart w:id="4" w:name="_Toc191554116"/>
-      <w:r>
-        <w:t>Záródolgozat témájá</w:t>
-      </w:r>
-      <w:r>
-        <w:t>nak megindoklása, projekt célja</w:t>
-      </w:r>
-      <w:bookmarkEnd w:id="4"/>
-    </w:p>
-    <w:p>
-      <w:pPr>
-        <w:jc w:val="both"/>
+    <w:p>
+      <w:pPr>
         <w:rPr>
           <w:rFonts w:ascii="Times New Roman" w:eastAsia="Times New Roman" w:hAnsi="Times New Roman" w:cs="Times New Roman"/>
           <w:color w:val="000000" w:themeColor="text1"/>
@@ -4869,96 +4835,111 @@
           <w:rFonts w:ascii="Times New Roman" w:eastAsia="Times New Roman" w:hAnsi="Times New Roman" w:cs="Times New Roman"/>
           <w:color w:val="000000" w:themeColor="text1"/>
         </w:rPr>
-        <w:t>A témaválasztásunk alapja, hogy mi magunk is rendszeresen járunk e</w:t>
-      </w:r>
+        <w:t xml:space="preserve">A témaválasztásunk alapja, hogy mi magunk is rendszeresen járunk </w:t>
+      </w:r>
+      <w:proofErr w:type="spellStart"/>
       <w:r>
         <w:rPr>
           <w:rFonts w:ascii="Times New Roman" w:eastAsia="Times New Roman" w:hAnsi="Times New Roman" w:cs="Times New Roman"/>
           <w:color w:val="000000" w:themeColor="text1"/>
         </w:rPr>
-        <w:t>d</w:t>
+        <w:t>e</w:t>
       </w:r>
       <w:r>
         <w:rPr>
           <w:rFonts w:ascii="Times New Roman" w:eastAsia="Times New Roman" w:hAnsi="Times New Roman" w:cs="Times New Roman"/>
           <w:color w:val="000000" w:themeColor="text1"/>
         </w:rPr>
-        <w:t xml:space="preserve">zeni, és </w:t>
+        <w:t>d</w:t>
       </w:r>
       <w:r>
         <w:rPr>
           <w:rFonts w:ascii="Times New Roman" w:eastAsia="Times New Roman" w:hAnsi="Times New Roman" w:cs="Times New Roman"/>
           <w:color w:val="000000" w:themeColor="text1"/>
         </w:rPr>
-        <w:t>ezt a tudásunkat akarjuk weboldallal bemutatni</w:t>
-      </w:r>
+        <w:t>zeni</w:t>
+      </w:r>
+      <w:proofErr w:type="spellEnd"/>
       <w:r>
         <w:rPr>
           <w:rFonts w:ascii="Times New Roman" w:eastAsia="Times New Roman" w:hAnsi="Times New Roman" w:cs="Times New Roman"/>
           <w:color w:val="000000" w:themeColor="text1"/>
         </w:rPr>
-        <w:t xml:space="preserve">. Az oldal nem </w:t>
+        <w:t xml:space="preserve">, és </w:t>
       </w:r>
       <w:r>
         <w:rPr>
           <w:rFonts w:ascii="Times New Roman" w:eastAsia="Times New Roman" w:hAnsi="Times New Roman" w:cs="Times New Roman"/>
           <w:color w:val="000000" w:themeColor="text1"/>
         </w:rPr>
-        <w:t xml:space="preserve">csak </w:t>
+        <w:t>ezt a tudásunkat akarjuk weboldallal bemutatni</w:t>
       </w:r>
       <w:r>
         <w:rPr>
           <w:rFonts w:ascii="Times New Roman" w:eastAsia="Times New Roman" w:hAnsi="Times New Roman" w:cs="Times New Roman"/>
           <w:color w:val="000000" w:themeColor="text1"/>
         </w:rPr>
-        <w:t>a konditerem szolgáltatásait mutat</w:t>
+        <w:t xml:space="preserve">. Az oldal nem </w:t>
       </w:r>
       <w:r>
         <w:rPr>
           <w:rFonts w:ascii="Times New Roman" w:eastAsia="Times New Roman" w:hAnsi="Times New Roman" w:cs="Times New Roman"/>
           <w:color w:val="000000" w:themeColor="text1"/>
         </w:rPr>
-        <w:t>ja be</w:t>
+        <w:t xml:space="preserve">csak </w:t>
       </w:r>
       <w:r>
         <w:rPr>
           <w:rFonts w:ascii="Times New Roman" w:eastAsia="Times New Roman" w:hAnsi="Times New Roman" w:cs="Times New Roman"/>
           <w:color w:val="000000" w:themeColor="text1"/>
         </w:rPr>
-        <w:t>, hanem</w:t>
+        <w:t>a konditerem szolgáltatásait mutat</w:t>
       </w:r>
       <w:r>
         <w:rPr>
           <w:rFonts w:ascii="Times New Roman" w:eastAsia="Times New Roman" w:hAnsi="Times New Roman" w:cs="Times New Roman"/>
           <w:color w:val="000000" w:themeColor="text1"/>
         </w:rPr>
-        <w:t xml:space="preserve"> </w:t>
+        <w:t>ja be</w:t>
       </w:r>
       <w:r>
         <w:rPr>
           <w:rFonts w:ascii="Times New Roman" w:eastAsia="Times New Roman" w:hAnsi="Times New Roman" w:cs="Times New Roman"/>
           <w:color w:val="000000" w:themeColor="text1"/>
         </w:rPr>
-        <w:t xml:space="preserve">hasznos </w:t>
+        <w:t>, hanem</w:t>
       </w:r>
       <w:r>
         <w:rPr>
           <w:rFonts w:ascii="Times New Roman" w:eastAsia="Times New Roman" w:hAnsi="Times New Roman" w:cs="Times New Roman"/>
           <w:color w:val="000000" w:themeColor="text1"/>
         </w:rPr>
-        <w:t xml:space="preserve">funkciókkal </w:t>
+        <w:t xml:space="preserve"> </w:t>
       </w:r>
       <w:r>
         <w:rPr>
           <w:rFonts w:ascii="Times New Roman" w:eastAsia="Times New Roman" w:hAnsi="Times New Roman" w:cs="Times New Roman"/>
           <w:color w:val="000000" w:themeColor="text1"/>
         </w:rPr>
+        <w:t xml:space="preserve">hasznos </w:t>
+      </w:r>
+      <w:r>
+        <w:rPr>
+          <w:rFonts w:ascii="Times New Roman" w:eastAsia="Times New Roman" w:hAnsi="Times New Roman" w:cs="Times New Roman"/>
+          <w:color w:val="000000" w:themeColor="text1"/>
+        </w:rPr>
+        <w:t xml:space="preserve">funkciókkal </w:t>
+      </w:r>
+      <w:r>
+        <w:rPr>
+          <w:rFonts w:ascii="Times New Roman" w:eastAsia="Times New Roman" w:hAnsi="Times New Roman" w:cs="Times New Roman"/>
+          <w:color w:val="000000" w:themeColor="text1"/>
+        </w:rPr>
         <w:t>segíti a felhasználókat, mint például órarendek, edzői profilok és online bejelentkezési lehetőségek.</w:t>
       </w:r>
     </w:p>
     <w:p>
       <w:pPr>
-        <w:jc w:val="both"/>
         <w:rPr>
           <w:rFonts w:ascii="Times New Roman" w:eastAsia="Times New Roman" w:hAnsi="Times New Roman" w:cs="Times New Roman"/>
           <w:color w:val="000000" w:themeColor="text1"/>
@@ -5024,16 +5005,15 @@
           <w:szCs w:val="24"/>
         </w:rPr>
       </w:pPr>
-      <w:bookmarkStart w:id="5" w:name="_Toc191554117"/>
+      <w:bookmarkStart w:id="4" w:name="_Toc191554117"/>
       <w:r>
         <w:t>Célközönség</w:t>
       </w:r>
-      <w:bookmarkEnd w:id="5"/>
+      <w:bookmarkEnd w:id="4"/>
     </w:p>
     <w:p/>
     <w:p>
       <w:pPr>
-        <w:jc w:val="both"/>
         <w:rPr>
           <w:rFonts w:ascii="Times New Roman" w:eastAsia="Times New Roman" w:hAnsi="Times New Roman" w:cs="Times New Roman"/>
         </w:rPr>
@@ -5047,7 +5027,6 @@
     </w:p>
     <w:p>
       <w:pPr>
-        <w:jc w:val="both"/>
         <w:rPr>
           <w:rFonts w:ascii="Times New Roman" w:eastAsia="Times New Roman" w:hAnsi="Times New Roman" w:cs="Times New Roman"/>
         </w:rPr>
@@ -5114,7 +5093,7 @@
           <w:rFonts w:eastAsia="Times New Roman"/>
         </w:rPr>
       </w:pPr>
-      <w:bookmarkStart w:id="6" w:name="_Toc191554118"/>
+      <w:bookmarkStart w:id="5" w:name="_Toc191554118"/>
       <w:r>
         <w:rPr>
           <w:rFonts w:eastAsia="Times New Roman"/>
@@ -5122,48 +5101,48 @@
         <w:lastRenderedPageBreak/>
         <w:t>Fejlesztői dokumentáció</w:t>
       </w:r>
+      <w:bookmarkEnd w:id="5"/>
+    </w:p>
+    <w:p/>
+    <w:p>
+      <w:pPr>
+        <w:pStyle w:val="Cmsor2"/>
+        <w:rPr>
+          <w:rFonts w:eastAsia="Times New Roman"/>
+        </w:rPr>
+      </w:pPr>
+      <w:bookmarkStart w:id="6" w:name="_Toc191554119"/>
+      <w:r>
+        <w:rPr>
+          <w:rFonts w:eastAsia="Times New Roman"/>
+        </w:rPr>
+        <w:t>Rendszerkövetelmény(frontend)</w:t>
+      </w:r>
       <w:bookmarkEnd w:id="6"/>
     </w:p>
-    <w:p/>
-    <w:p>
-      <w:pPr>
-        <w:pStyle w:val="Cmsor2"/>
+    <w:p>
+      <w:pPr>
+        <w:pStyle w:val="Alcm"/>
         <w:rPr>
           <w:rFonts w:eastAsia="Times New Roman"/>
         </w:rPr>
       </w:pPr>
-      <w:bookmarkStart w:id="7" w:name="_Toc191554119"/>
       <w:r>
         <w:rPr>
           <w:rFonts w:eastAsia="Times New Roman"/>
         </w:rPr>
-        <w:t>Rendszerkövetelmény(frontend)</w:t>
+        <w:t>(klienskövetelmény)</w:t>
+      </w:r>
+    </w:p>
+    <w:p>
+      <w:pPr>
+        <w:pStyle w:val="Cmsor3"/>
+      </w:pPr>
+      <w:bookmarkStart w:id="7" w:name="_Toc191554120"/>
+      <w:r>
+        <w:t>Google Chrome:</w:t>
       </w:r>
       <w:bookmarkEnd w:id="7"/>
-    </w:p>
-    <w:p>
-      <w:pPr>
-        <w:pStyle w:val="Alcm"/>
-        <w:rPr>
-          <w:rFonts w:eastAsia="Times New Roman"/>
-        </w:rPr>
-      </w:pPr>
-      <w:r>
-        <w:rPr>
-          <w:rFonts w:eastAsia="Times New Roman"/>
-        </w:rPr>
-        <w:t>(klienskövetelmény)</w:t>
-      </w:r>
-    </w:p>
-    <w:p>
-      <w:pPr>
-        <w:pStyle w:val="Cmsor3"/>
-      </w:pPr>
-      <w:bookmarkStart w:id="8" w:name="_Toc191554120"/>
-      <w:r>
-        <w:t>Google Chrome:</w:t>
-      </w:r>
-      <w:bookmarkEnd w:id="8"/>
     </w:p>
     <w:tbl>
       <w:tblPr>
@@ -5236,6 +5215,7 @@
               </w:tabs>
               <w:cnfStyle w:val="000000000000" w:firstRow="0" w:lastRow="0" w:firstColumn="0" w:lastColumn="0" w:oddVBand="0" w:evenVBand="0" w:oddHBand="0" w:evenHBand="0" w:firstRowFirstColumn="0" w:firstRowLastColumn="0" w:lastRowFirstColumn="0" w:lastRowLastColumn="0"/>
             </w:pPr>
+            <w:proofErr w:type="spellStart"/>
             <w:r>
               <w:rPr>
                 <w:rFonts w:ascii="Times New Roman" w:eastAsia="Times New Roman" w:hAnsi="Times New Roman" w:cs="Times New Roman"/>
@@ -5243,6 +5223,7 @@
               </w:rPr>
               <w:t>macOS</w:t>
             </w:r>
+            <w:proofErr w:type="spellEnd"/>
           </w:p>
         </w:tc>
         <w:tc>
@@ -5588,11 +5569,11 @@
       <w:pPr>
         <w:pStyle w:val="Cmsor3"/>
       </w:pPr>
-      <w:bookmarkStart w:id="9" w:name="_Toc191554121"/>
+      <w:bookmarkStart w:id="8" w:name="_Toc191554121"/>
       <w:r>
         <w:t>Mozilla Firefox:</w:t>
       </w:r>
-      <w:bookmarkEnd w:id="9"/>
+      <w:bookmarkEnd w:id="8"/>
     </w:p>
     <w:tbl>
       <w:tblPr>
@@ -5666,6 +5647,7 @@
               </w:tabs>
               <w:cnfStyle w:val="000000000000" w:firstRow="0" w:lastRow="0" w:firstColumn="0" w:lastColumn="0" w:oddVBand="0" w:evenVBand="0" w:oddHBand="0" w:evenHBand="0" w:firstRowFirstColumn="0" w:firstRowLastColumn="0" w:lastRowFirstColumn="0" w:lastRowLastColumn="0"/>
             </w:pPr>
+            <w:proofErr w:type="spellStart"/>
             <w:r>
               <w:rPr>
                 <w:rFonts w:ascii="Times New Roman" w:eastAsia="Times New Roman" w:hAnsi="Times New Roman" w:cs="Times New Roman"/>
@@ -5673,6 +5655,7 @@
               </w:rPr>
               <w:t>macOS</w:t>
             </w:r>
+            <w:proofErr w:type="spellEnd"/>
           </w:p>
         </w:tc>
         <w:tc>
@@ -6009,11 +5992,11 @@
       <w:pPr>
         <w:pStyle w:val="Cmsor3"/>
       </w:pPr>
-      <w:bookmarkStart w:id="10" w:name="_Toc191554122"/>
+      <w:bookmarkStart w:id="9" w:name="_Toc191554122"/>
       <w:r>
         <w:t>Microsoft Edge:</w:t>
       </w:r>
-      <w:bookmarkEnd w:id="10"/>
+      <w:bookmarkEnd w:id="9"/>
     </w:p>
     <w:tbl>
       <w:tblPr>
@@ -6087,6 +6070,7 @@
               </w:tabs>
               <w:cnfStyle w:val="000000000000" w:firstRow="0" w:lastRow="0" w:firstColumn="0" w:lastColumn="0" w:oddVBand="0" w:evenVBand="0" w:oddHBand="0" w:evenHBand="0" w:firstRowFirstColumn="0" w:firstRowLastColumn="0" w:lastRowFirstColumn="0" w:lastRowLastColumn="0"/>
             </w:pPr>
+            <w:proofErr w:type="spellStart"/>
             <w:r>
               <w:rPr>
                 <w:rFonts w:ascii="Times New Roman" w:eastAsia="Times New Roman" w:hAnsi="Times New Roman" w:cs="Times New Roman"/>
@@ -6094,6 +6078,7 @@
               </w:rPr>
               <w:t>macOS</w:t>
             </w:r>
+            <w:proofErr w:type="spellEnd"/>
           </w:p>
         </w:tc>
         <w:tc>
@@ -6428,11 +6413,16 @@
       <w:pPr>
         <w:pStyle w:val="Cmsor3"/>
       </w:pPr>
-      <w:bookmarkStart w:id="11" w:name="_Toc191554123"/>
-      <w:r>
-        <w:t>Safari:</w:t>
-      </w:r>
-      <w:bookmarkEnd w:id="11"/>
+      <w:bookmarkStart w:id="10" w:name="_Toc191554123"/>
+      <w:proofErr w:type="spellStart"/>
+      <w:r>
+        <w:t>Safari</w:t>
+      </w:r>
+      <w:proofErr w:type="spellEnd"/>
+      <w:r>
+        <w:t>:</w:t>
+      </w:r>
+      <w:bookmarkEnd w:id="10"/>
     </w:p>
     <w:tbl>
       <w:tblPr>
@@ -6503,6 +6493,7 @@
               </w:tabs>
               <w:cnfStyle w:val="000000000000" w:firstRow="0" w:lastRow="0" w:firstColumn="0" w:lastColumn="0" w:oddVBand="0" w:evenVBand="0" w:oddHBand="0" w:evenHBand="0" w:firstRowFirstColumn="0" w:firstRowLastColumn="0" w:lastRowFirstColumn="0" w:lastRowLastColumn="0"/>
             </w:pPr>
+            <w:proofErr w:type="spellStart"/>
             <w:r>
               <w:rPr>
                 <w:rFonts w:ascii="Times New Roman" w:eastAsia="Times New Roman" w:hAnsi="Times New Roman" w:cs="Times New Roman"/>
@@ -6510,6 +6501,7 @@
               </w:rPr>
               <w:t>macOS</w:t>
             </w:r>
+            <w:proofErr w:type="spellEnd"/>
           </w:p>
         </w:tc>
         <w:tc>
@@ -6807,11 +6799,11 @@
       <w:pPr>
         <w:pStyle w:val="Cmsor3"/>
       </w:pPr>
-      <w:bookmarkStart w:id="12" w:name="_Toc191554124"/>
+      <w:bookmarkStart w:id="11" w:name="_Toc191554124"/>
       <w:r>
         <w:t>Opera:</w:t>
       </w:r>
-      <w:bookmarkEnd w:id="12"/>
+      <w:bookmarkEnd w:id="11"/>
     </w:p>
     <w:tbl>
       <w:tblPr>
@@ -6883,6 +6875,7 @@
               </w:tabs>
               <w:cnfStyle w:val="000000000000" w:firstRow="0" w:lastRow="0" w:firstColumn="0" w:lastColumn="0" w:oddVBand="0" w:evenVBand="0" w:oddHBand="0" w:evenHBand="0" w:firstRowFirstColumn="0" w:firstRowLastColumn="0" w:lastRowFirstColumn="0" w:lastRowLastColumn="0"/>
             </w:pPr>
+            <w:proofErr w:type="spellStart"/>
             <w:r>
               <w:rPr>
                 <w:rFonts w:ascii="Times New Roman" w:eastAsia="Times New Roman" w:hAnsi="Times New Roman" w:cs="Times New Roman"/>
@@ -6890,6 +6883,7 @@
               </w:rPr>
               <w:t>macOS</w:t>
             </w:r>
+            <w:proofErr w:type="spellEnd"/>
           </w:p>
         </w:tc>
         <w:tc>
@@ -7192,7 +7186,6 @@
     </w:tbl>
     <w:p>
       <w:pPr>
-        <w:jc w:val="both"/>
         <w:rPr>
           <w:rFonts w:ascii="Times New Roman" w:eastAsia="Times New Roman" w:hAnsi="Times New Roman" w:cs="Times New Roman"/>
         </w:rPr>
@@ -7214,7 +7207,6 @@
     </w:p>
     <w:p>
       <w:pPr>
-        <w:jc w:val="both"/>
         <w:rPr>
           <w:rFonts w:ascii="Times New Roman" w:eastAsia="Times New Roman" w:hAnsi="Times New Roman" w:cs="Times New Roman"/>
         </w:rPr>
@@ -7227,50 +7219,50 @@
           <w:rFonts w:eastAsia="Times New Roman"/>
         </w:rPr>
       </w:pPr>
-      <w:bookmarkStart w:id="13" w:name="_Toc191554125"/>
+      <w:bookmarkStart w:id="12" w:name="_Toc191554125"/>
       <w:r>
         <w:rPr>
           <w:rFonts w:eastAsia="Times New Roman"/>
         </w:rPr>
         <w:t>Rendszerkövetelmény(backend)</w:t>
       </w:r>
+      <w:bookmarkEnd w:id="12"/>
+    </w:p>
+    <w:p>
+      <w:pPr>
+        <w:pStyle w:val="Alcm"/>
+        <w:rPr>
+          <w:rStyle w:val="AlcmChar"/>
+        </w:rPr>
+      </w:pPr>
+      <w:r>
+        <w:rPr>
+          <w:rFonts w:ascii="Times New Roman" w:eastAsia="Times New Roman" w:hAnsi="Times New Roman" w:cs="Times New Roman"/>
+        </w:rPr>
+        <w:t>(</w:t>
+      </w:r>
+      <w:r>
+        <w:rPr>
+          <w:rStyle w:val="AlcmChar"/>
+        </w:rPr>
+        <w:t>szerverkövetelmény)</w:t>
+      </w:r>
+    </w:p>
+    <w:p>
+      <w:pPr>
+        <w:pStyle w:val="Cmsor3"/>
+        <w:rPr>
+          <w:rFonts w:eastAsia="Times New Roman"/>
+        </w:rPr>
+      </w:pPr>
+      <w:bookmarkStart w:id="13" w:name="_Toc191554126"/>
+      <w:r>
+        <w:rPr>
+          <w:rFonts w:eastAsia="Times New Roman"/>
+        </w:rPr>
+        <w:t>XAMPP:</w:t>
+      </w:r>
       <w:bookmarkEnd w:id="13"/>
-    </w:p>
-    <w:p>
-      <w:pPr>
-        <w:pStyle w:val="Alcm"/>
-        <w:rPr>
-          <w:rStyle w:val="AlcmChar"/>
-        </w:rPr>
-      </w:pPr>
-      <w:r>
-        <w:rPr>
-          <w:rFonts w:ascii="Times New Roman" w:eastAsia="Times New Roman" w:hAnsi="Times New Roman" w:cs="Times New Roman"/>
-        </w:rPr>
-        <w:t>(</w:t>
-      </w:r>
-      <w:r>
-        <w:rPr>
-          <w:rStyle w:val="AlcmChar"/>
-        </w:rPr>
-        <w:t>szerverkövetelmény)</w:t>
-      </w:r>
-    </w:p>
-    <w:p>
-      <w:pPr>
-        <w:pStyle w:val="Cmsor3"/>
-        <w:rPr>
-          <w:rFonts w:eastAsia="Times New Roman"/>
-        </w:rPr>
-      </w:pPr>
-      <w:bookmarkStart w:id="14" w:name="_Toc191554126"/>
-      <w:r>
-        <w:rPr>
-          <w:rFonts w:eastAsia="Times New Roman"/>
-        </w:rPr>
-        <w:t>XAMPP:</w:t>
-      </w:r>
-      <w:bookmarkEnd w:id="14"/>
       <w:r>
         <w:rPr>
           <w:rFonts w:eastAsia="Times New Roman"/>
@@ -7375,18 +7367,41 @@
           <w:rFonts w:ascii="Times New Roman" w:hAnsi="Times New Roman" w:cs="Times New Roman"/>
         </w:rPr>
       </w:pPr>
+      <w:proofErr w:type="spellStart"/>
       <w:r>
         <w:rPr>
           <w:rStyle w:val="Kiemels2"/>
           <w:rFonts w:ascii="Times New Roman" w:hAnsi="Times New Roman" w:cs="Times New Roman"/>
         </w:rPr>
-        <w:t>macOS:</w:t>
-      </w:r>
-      <w:r>
-        <w:rPr>
+        <w:t>macOS</w:t>
+      </w:r>
+      <w:proofErr w:type="spellEnd"/>
+      <w:r>
+        <w:rPr>
+          <w:rStyle w:val="Kiemels2"/>
           <w:rFonts w:ascii="Times New Roman" w:hAnsi="Times New Roman" w:cs="Times New Roman"/>
         </w:rPr>
-        <w:t xml:space="preserve"> (macOS 10.12 vagy újabb)</w:t>
+        <w:t>:</w:t>
+      </w:r>
+      <w:r>
+        <w:rPr>
+          <w:rFonts w:ascii="Times New Roman" w:hAnsi="Times New Roman" w:cs="Times New Roman"/>
+        </w:rPr>
+        <w:t xml:space="preserve"> (</w:t>
+      </w:r>
+      <w:proofErr w:type="spellStart"/>
+      <w:r>
+        <w:rPr>
+          <w:rFonts w:ascii="Times New Roman" w:hAnsi="Times New Roman" w:cs="Times New Roman"/>
+        </w:rPr>
+        <w:t>macOS</w:t>
+      </w:r>
+      <w:proofErr w:type="spellEnd"/>
+      <w:r>
+        <w:rPr>
+          <w:rFonts w:ascii="Times New Roman" w:hAnsi="Times New Roman" w:cs="Times New Roman"/>
+        </w:rPr>
+        <w:t xml:space="preserve"> 10.12 vagy újabb)</w:t>
       </w:r>
     </w:p>
     <w:p>
@@ -7518,11 +7533,27 @@
       <w:pPr>
         <w:pStyle w:val="Cmsor3"/>
       </w:pPr>
-      <w:bookmarkStart w:id="15" w:name="_Toc191554127"/>
-      <w:r>
-        <w:t>Visual Studio Code:</w:t>
-      </w:r>
-      <w:bookmarkEnd w:id="15"/>
+      <w:bookmarkStart w:id="14" w:name="_Toc191554127"/>
+      <w:r>
+        <w:t xml:space="preserve">Visual </w:t>
+      </w:r>
+      <w:proofErr w:type="spellStart"/>
+      <w:r>
+        <w:t>Studio</w:t>
+      </w:r>
+      <w:proofErr w:type="spellEnd"/>
+      <w:r>
+        <w:t xml:space="preserve"> </w:t>
+      </w:r>
+      <w:proofErr w:type="spellStart"/>
+      <w:r>
+        <w:t>Code</w:t>
+      </w:r>
+      <w:proofErr w:type="spellEnd"/>
+      <w:r>
+        <w:t>:</w:t>
+      </w:r>
+      <w:bookmarkEnd w:id="14"/>
     </w:p>
     <w:p/>
     <w:p>
@@ -7623,7 +7654,43 @@
           <w:rFonts w:ascii="Times New Roman" w:hAnsi="Times New Roman" w:cs="Times New Roman"/>
           <w:b w:val="0"/>
         </w:rPr>
-        <w:t xml:space="preserve">Visual Studio Code </w:t>
+        <w:t xml:space="preserve">Visual </w:t>
+      </w:r>
+      <w:proofErr w:type="spellStart"/>
+      <w:r>
+        <w:rPr>
+          <w:rStyle w:val="Kiemels2"/>
+          <w:rFonts w:ascii="Times New Roman" w:hAnsi="Times New Roman" w:cs="Times New Roman"/>
+          <w:b w:val="0"/>
+        </w:rPr>
+        <w:t>Studio</w:t>
+      </w:r>
+      <w:proofErr w:type="spellEnd"/>
+      <w:r>
+        <w:rPr>
+          <w:rStyle w:val="Kiemels2"/>
+          <w:rFonts w:ascii="Times New Roman" w:hAnsi="Times New Roman" w:cs="Times New Roman"/>
+          <w:b w:val="0"/>
+        </w:rPr>
+        <w:t xml:space="preserve"> </w:t>
+      </w:r>
+      <w:proofErr w:type="spellStart"/>
+      <w:r>
+        <w:rPr>
+          <w:rStyle w:val="Kiemels2"/>
+          <w:rFonts w:ascii="Times New Roman" w:hAnsi="Times New Roman" w:cs="Times New Roman"/>
+          <w:b w:val="0"/>
+        </w:rPr>
+        <w:t>Code</w:t>
+      </w:r>
+      <w:proofErr w:type="spellEnd"/>
+      <w:r>
+        <w:rPr>
+          <w:rStyle w:val="Kiemels2"/>
+          <w:rFonts w:ascii="Times New Roman" w:hAnsi="Times New Roman" w:cs="Times New Roman"/>
+          <w:b w:val="0"/>
+        </w:rPr>
+        <w:t xml:space="preserve"> </w:t>
       </w:r>
       <w:r>
         <w:rPr>
@@ -7645,18 +7712,41 @@
           <w:rFonts w:ascii="Times New Roman" w:hAnsi="Times New Roman" w:cs="Times New Roman"/>
         </w:rPr>
       </w:pPr>
+      <w:proofErr w:type="spellStart"/>
       <w:r>
         <w:rPr>
           <w:rStyle w:val="Kiemels2"/>
           <w:rFonts w:ascii="Times New Roman" w:hAnsi="Times New Roman" w:cs="Times New Roman"/>
         </w:rPr>
-        <w:t>macOS:</w:t>
-      </w:r>
-      <w:r>
-        <w:rPr>
+        <w:t>macOS</w:t>
+      </w:r>
+      <w:proofErr w:type="spellEnd"/>
+      <w:r>
+        <w:rPr>
+          <w:rStyle w:val="Kiemels2"/>
           <w:rFonts w:ascii="Times New Roman" w:hAnsi="Times New Roman" w:cs="Times New Roman"/>
         </w:rPr>
-        <w:t xml:space="preserve"> (macOS 10.1</w:t>
+        <w:t>:</w:t>
+      </w:r>
+      <w:r>
+        <w:rPr>
+          <w:rFonts w:ascii="Times New Roman" w:hAnsi="Times New Roman" w:cs="Times New Roman"/>
+        </w:rPr>
+        <w:t xml:space="preserve"> (</w:t>
+      </w:r>
+      <w:proofErr w:type="spellStart"/>
+      <w:r>
+        <w:rPr>
+          <w:rFonts w:ascii="Times New Roman" w:hAnsi="Times New Roman" w:cs="Times New Roman"/>
+        </w:rPr>
+        <w:t>macOS</w:t>
+      </w:r>
+      <w:proofErr w:type="spellEnd"/>
+      <w:r>
+        <w:rPr>
+          <w:rFonts w:ascii="Times New Roman" w:hAnsi="Times New Roman" w:cs="Times New Roman"/>
+        </w:rPr>
+        <w:t xml:space="preserve"> 10.1</w:t>
       </w:r>
       <w:r>
         <w:rPr>
@@ -7843,6 +7933,15 @@
     </w:p>
     <w:p>
       <w:pPr>
+        <w:spacing w:before="100" w:beforeAutospacing="1" w:after="100" w:afterAutospacing="1" w:line="240" w:lineRule="auto"/>
+        <w:ind w:left="1440"/>
+        <w:rPr>
+          <w:rFonts w:ascii="Times New Roman" w:hAnsi="Times New Roman" w:cs="Times New Roman"/>
+        </w:rPr>
+      </w:pPr>
+    </w:p>
+    <w:p>
+      <w:pPr>
         <w:numPr>
           <w:ilvl w:val="0"/>
           <w:numId w:val="22"/>
@@ -7881,13 +7980,29 @@
           <w:rFonts w:ascii="Times New Roman" w:hAnsi="Times New Roman" w:cs="Times New Roman"/>
           <w:b/>
         </w:rPr>
-        <w:t>.NET Framework(Windows)</w:t>
-      </w:r>
+        <w:t xml:space="preserve">.NET </w:t>
+      </w:r>
+      <w:proofErr w:type="gramStart"/>
       <w:r>
         <w:rPr>
           <w:rFonts w:ascii="Times New Roman" w:hAnsi="Times New Roman" w:cs="Times New Roman"/>
           <w:b/>
         </w:rPr>
+        <w:t>Framework(</w:t>
+      </w:r>
+      <w:proofErr w:type="gramEnd"/>
+      <w:r>
+        <w:rPr>
+          <w:rFonts w:ascii="Times New Roman" w:hAnsi="Times New Roman" w:cs="Times New Roman"/>
+          <w:b/>
+        </w:rPr>
+        <w:t>Windows)</w:t>
+      </w:r>
+      <w:r>
+        <w:rPr>
+          <w:rFonts w:ascii="Times New Roman" w:hAnsi="Times New Roman" w:cs="Times New Roman"/>
+          <w:b/>
+        </w:rPr>
         <w:t>:</w:t>
       </w:r>
       <w:r>
@@ -7926,27 +8041,31 @@
       <w:pPr>
         <w:pStyle w:val="Cmsor2"/>
       </w:pPr>
-      <w:bookmarkStart w:id="16" w:name="_Toc191554128"/>
-      <w:r>
-        <w:t>Szoftverek amiket használtunk</w:t>
+      <w:bookmarkStart w:id="15" w:name="_Toc191554128"/>
+      <w:proofErr w:type="gramStart"/>
+      <w:r>
+        <w:t>Szoftverek</w:t>
+      </w:r>
+      <w:proofErr w:type="gramEnd"/>
+      <w:r>
+        <w:t xml:space="preserve"> amiket használtunk</w:t>
+      </w:r>
+      <w:bookmarkEnd w:id="15"/>
+    </w:p>
+    <w:p/>
+    <w:p>
+      <w:pPr>
+        <w:pStyle w:val="Cmsor3"/>
+      </w:pPr>
+      <w:bookmarkStart w:id="16" w:name="_Toc191554129"/>
+      <w:r>
+        <w:t>Windows 10</w:t>
       </w:r>
       <w:bookmarkEnd w:id="16"/>
     </w:p>
-    <w:p/>
-    <w:p>
-      <w:pPr>
-        <w:pStyle w:val="Cmsor3"/>
-      </w:pPr>
-      <w:bookmarkStart w:id="17" w:name="_Toc191554129"/>
-      <w:r>
-        <w:t>Windows 10</w:t>
-      </w:r>
-      <w:bookmarkEnd w:id="17"/>
-    </w:p>
     <w:p>
       <w:pPr>
         <w:ind w:left="2127"/>
-        <w:jc w:val="both"/>
       </w:pPr>
       <w:r>
         <w:t>A</w:t>
@@ -7969,6 +8088,7 @@
       <w:r>
         <w:t xml:space="preserve">a </w:t>
       </w:r>
+      <w:proofErr w:type="spellStart"/>
       <w:r>
         <w:t>legfelkapo</w:t>
       </w:r>
@@ -7981,6 +8101,7 @@
       <w:r>
         <w:t>b</w:t>
       </w:r>
+      <w:proofErr w:type="spellEnd"/>
       <w:r>
         <w:t xml:space="preserve"> </w:t>
       </w:r>
@@ -8077,16 +8198,28 @@
       <w:pPr>
         <w:pStyle w:val="Cmsor3"/>
       </w:pPr>
-      <w:bookmarkStart w:id="18" w:name="_Toc191554130"/>
-      <w:r>
-        <w:t>Visual Studio Code</w:t>
-      </w:r>
-      <w:bookmarkEnd w:id="18"/>
+      <w:bookmarkStart w:id="17" w:name="_Toc191554130"/>
+      <w:r>
+        <w:t xml:space="preserve">Visual </w:t>
+      </w:r>
+      <w:proofErr w:type="spellStart"/>
+      <w:r>
+        <w:t>Studio</w:t>
+      </w:r>
+      <w:proofErr w:type="spellEnd"/>
+      <w:r>
+        <w:t xml:space="preserve"> </w:t>
+      </w:r>
+      <w:proofErr w:type="spellStart"/>
+      <w:r>
+        <w:t>Code</w:t>
+      </w:r>
+      <w:bookmarkEnd w:id="17"/>
+      <w:proofErr w:type="spellEnd"/>
     </w:p>
     <w:p>
       <w:pPr>
         <w:ind w:left="2127"/>
-        <w:jc w:val="both"/>
       </w:pPr>
       <w:r>
         <w:rPr>
@@ -8160,19 +8293,18 @@
       <w:pPr>
         <w:pStyle w:val="Cmsor3"/>
       </w:pPr>
-      <w:bookmarkStart w:id="19" w:name="_Toc191554131"/>
+      <w:bookmarkStart w:id="18" w:name="_Toc191554131"/>
       <w:r>
         <w:t>X</w:t>
       </w:r>
       <w:r>
         <w:t>AMPP</w:t>
       </w:r>
-      <w:bookmarkEnd w:id="19"/>
+      <w:bookmarkEnd w:id="18"/>
     </w:p>
     <w:p>
       <w:pPr>
         <w:ind w:left="2127"/>
-        <w:jc w:val="both"/>
       </w:pPr>
       <w:r>
         <w:t>Lehet,</w:t>
@@ -8251,12 +8383,20 @@
       </w:r>
     </w:p>
     <w:p/>
+    <w:p>
+      <w:pPr>
+        <w:spacing w:before="0" w:after="160" w:line="279" w:lineRule="auto"/>
+      </w:pPr>
+      <w:r>
+        <w:br w:type="page"/>
+      </w:r>
+    </w:p>
     <w:p/>
     <w:p>
       <w:pPr>
         <w:pStyle w:val="Cmsor2"/>
       </w:pPr>
-      <w:bookmarkStart w:id="20" w:name="_Toc191554132"/>
+      <w:bookmarkStart w:id="19" w:name="_Toc191554132"/>
       <w:r>
         <w:t>Programozási nyelvek</w:t>
       </w:r>
@@ -8266,25 +8406,24 @@
       <w:r>
         <w:t xml:space="preserve"> amiket használtunk</w:t>
       </w:r>
+      <w:bookmarkEnd w:id="19"/>
+    </w:p>
+    <w:p/>
+    <w:p>
+      <w:pPr>
+        <w:pStyle w:val="Cmsor3"/>
+      </w:pPr>
+      <w:bookmarkStart w:id="20" w:name="_Toc191554133"/>
+      <w:r>
+        <w:t>HTML</w:t>
+      </w:r>
       <w:bookmarkEnd w:id="20"/>
     </w:p>
-    <w:p/>
-    <w:p>
-      <w:pPr>
-        <w:pStyle w:val="Cmsor3"/>
-      </w:pPr>
-      <w:bookmarkStart w:id="21" w:name="_Toc191554133"/>
-      <w:r>
-        <w:lastRenderedPageBreak/>
-        <w:t>HTML</w:t>
-      </w:r>
-      <w:bookmarkEnd w:id="21"/>
-    </w:p>
     <w:p>
       <w:pPr>
         <w:ind w:left="2124"/>
-        <w:jc w:val="both"/>
-      </w:pPr>
+      </w:pPr>
+      <w:proofErr w:type="spellStart"/>
       <w:r>
         <w:rPr>
           <w:b/>
@@ -8303,8 +8442,13 @@
         <w:t>T</w:t>
       </w:r>
       <w:r>
-        <w:t xml:space="preserve">ext </w:t>
-      </w:r>
+        <w:t>ext</w:t>
+      </w:r>
+      <w:proofErr w:type="spellEnd"/>
+      <w:r>
+        <w:t xml:space="preserve"> </w:t>
+      </w:r>
+      <w:proofErr w:type="spellStart"/>
       <w:r>
         <w:rPr>
           <w:b/>
@@ -8313,8 +8457,13 @@
         <w:t>M</w:t>
       </w:r>
       <w:r>
-        <w:t xml:space="preserve">arkup </w:t>
-      </w:r>
+        <w:t>arkup</w:t>
+      </w:r>
+      <w:proofErr w:type="spellEnd"/>
+      <w:r>
+        <w:t xml:space="preserve"> </w:t>
+      </w:r>
+      <w:proofErr w:type="spellStart"/>
       <w:r>
         <w:rPr>
           <w:b/>
@@ -8325,6 +8474,7 @@
       <w:r>
         <w:t>anguage</w:t>
       </w:r>
+      <w:proofErr w:type="spellEnd"/>
       <w:r>
         <w:rPr>
           <w:noProof/>
@@ -8386,13 +8536,21 @@
         </w:drawing>
       </w:r>
       <w:r>
-        <w:t>, vagyis HTML, egy programozási nyelv, amelyet weboldalak készítésére és struktúrájuk meghatározására használnak. A HTML segítségével a fejlesztők különböző elemeket, mint szövegek, képek és linkek, helyezhetnek el a weboldalon. A HTML dokumentumok címkékből, azaz tag-ek</w:t>
+        <w:t>, vagyis HTML, egy programozási nyelv, amelyet weboldalak készítésére és struktúrájuk meghatározására használnak. A HTML segítségével a fejlesztők különböző elemeket, mint szövegek, képek és linkek, helyezhetnek el a weboldalon. A HTML dokumentumok címkékből, azaz tag-</w:t>
+      </w:r>
+      <w:proofErr w:type="spellStart"/>
+      <w:r>
+        <w:t>ek</w:t>
       </w:r>
       <w:r>
         <w:t>bő</w:t>
       </w:r>
       <w:r>
-        <w:t>l állnak, melyek segítségével a böngészők értelmezik és megjelenítik a tartalmat. A HTML alapvető technológia a webfejlesztésben, és más eszközökkel, mint CSS és JavaScript, együttműködve hozzájárul a modern weboldalak létrehozásához.</w:t>
+        <w:t>l</w:t>
+      </w:r>
+      <w:proofErr w:type="spellEnd"/>
+      <w:r>
+        <w:t xml:space="preserve"> állnak, melyek segítségével a böngészők értelmezik és megjelenítik a tartalmat. A HTML alapvető technológia a webfejlesztésben, és más eszközökkel, mint CSS és JavaScript, együttműködve hozzájárul a modern weboldalak létrehozásához.</w:t>
       </w:r>
     </w:p>
     <w:p>
@@ -8415,17 +8573,17 @@
       <w:pPr>
         <w:pStyle w:val="Cmsor3"/>
       </w:pPr>
-      <w:bookmarkStart w:id="22" w:name="_Toc191554134"/>
+      <w:bookmarkStart w:id="21" w:name="_Toc191554134"/>
       <w:r>
         <w:t>CSS</w:t>
       </w:r>
-      <w:bookmarkEnd w:id="22"/>
+      <w:bookmarkEnd w:id="21"/>
     </w:p>
     <w:p>
       <w:pPr>
         <w:ind w:left="2127"/>
-        <w:jc w:val="both"/>
-      </w:pPr>
+      </w:pPr>
+      <w:proofErr w:type="spellStart"/>
       <w:r>
         <w:rPr>
           <w:b/>
@@ -8434,8 +8592,13 @@
         <w:t>C</w:t>
       </w:r>
       <w:r>
-        <w:t xml:space="preserve">ascading </w:t>
-      </w:r>
+        <w:t>ascading</w:t>
+      </w:r>
+      <w:proofErr w:type="spellEnd"/>
+      <w:r>
+        <w:t xml:space="preserve"> </w:t>
+      </w:r>
+      <w:proofErr w:type="spellStart"/>
       <w:r>
         <w:rPr>
           <w:b/>
@@ -8444,8 +8607,13 @@
         <w:t>S</w:t>
       </w:r>
       <w:r>
-        <w:t xml:space="preserve">tyle </w:t>
-      </w:r>
+        <w:t>tyle</w:t>
+      </w:r>
+      <w:proofErr w:type="spellEnd"/>
+      <w:r>
+        <w:t xml:space="preserve"> </w:t>
+      </w:r>
+      <w:proofErr w:type="spellStart"/>
       <w:r>
         <w:rPr>
           <w:b/>
@@ -8456,6 +8624,7 @@
       <w:r>
         <w:t>heets</w:t>
       </w:r>
+      <w:proofErr w:type="spellEnd"/>
       <w:r>
         <w:t xml:space="preserve"> </w:t>
       </w:r>
@@ -8529,16 +8698,21 @@
       <w:pPr>
         <w:pStyle w:val="Cmsor3"/>
       </w:pPr>
-      <w:bookmarkStart w:id="23" w:name="_Toc191554135"/>
-      <w:r>
-        <w:t>Javascript (JS)</w:t>
-      </w:r>
-      <w:bookmarkEnd w:id="23"/>
+      <w:bookmarkStart w:id="22" w:name="_Toc191554135"/>
+      <w:proofErr w:type="spellStart"/>
+      <w:r>
+        <w:lastRenderedPageBreak/>
+        <w:t>Javascript</w:t>
+      </w:r>
+      <w:proofErr w:type="spellEnd"/>
+      <w:r>
+        <w:t xml:space="preserve"> (JS)</w:t>
+      </w:r>
+      <w:bookmarkEnd w:id="22"/>
     </w:p>
     <w:p>
       <w:pPr>
         <w:ind w:left="2127"/>
-        <w:jc w:val="both"/>
       </w:pPr>
       <w:r>
         <w:rPr>
@@ -8613,24 +8787,24 @@
       <w:pPr>
         <w:pStyle w:val="Cmsor3"/>
       </w:pPr>
-      <w:bookmarkStart w:id="24" w:name="_Toc191554136"/>
-      <w:r>
-        <w:lastRenderedPageBreak/>
+      <w:bookmarkStart w:id="23" w:name="_Toc191554136"/>
+      <w:proofErr w:type="spellStart"/>
+      <w:r>
         <w:t>MySQL</w:t>
       </w:r>
-      <w:bookmarkEnd w:id="24"/>
+      <w:bookmarkEnd w:id="23"/>
+      <w:proofErr w:type="spellEnd"/>
     </w:p>
     <w:p>
       <w:pPr>
         <w:ind w:left="2124"/>
-        <w:jc w:val="both"/>
       </w:pPr>
       <w:r>
         <w:rPr>
           <w:noProof/>
         </w:rPr>
         <w:drawing>
-          <wp:anchor distT="0" distB="0" distL="114300" distR="114300" simplePos="0" relativeHeight="251660800" behindDoc="0" locked="0" layoutInCell="1" allowOverlap="1" wp14:anchorId="289F76E1" wp14:editId="6AABDDCE">
+          <wp:anchor distT="0" distB="0" distL="114300" distR="114300" simplePos="0" relativeHeight="251660800" behindDoc="0" locked="0" layoutInCell="1" allowOverlap="1" wp14:anchorId="289F76E1" wp14:editId="35E5ECD4">
             <wp:simplePos x="0" y="0"/>
             <wp:positionH relativeFrom="column">
               <wp:align>left</wp:align>
@@ -8686,13 +8860,52 @@
         </w:drawing>
       </w:r>
       <w:r>
-        <w:t>A MySQL nem programozási nyelv, hanem egy relációs adatbázis-kezelő rendszer, amelyet adatbázisok és webalkalmazások kezelésére használnak. A MySQL segítségével adatokat tárolhatunk és kérdezhetünk le, így lehetővé téve dinamikus weboldalak és alkalmazások működését. Az ilyen típusú rendszerek futtatásához gyakran alkalmazzuk a XAMPP-ot, ami egy ingyenes, nyílt forráskódú programcsomag, amely tartalmazza a MySQL-t és más szükséges eszközöket, mint a Apache webszervert, így segít a fejlesztésben és tesztelésben.</w:t>
+        <w:t xml:space="preserve">A </w:t>
+      </w:r>
+      <w:proofErr w:type="spellStart"/>
+      <w:r>
+        <w:t>MySQL</w:t>
+      </w:r>
+      <w:proofErr w:type="spellEnd"/>
+      <w:r>
+        <w:t xml:space="preserve"> nem programozási nyelv, hanem egy relációs adatbázis-kezelő rendszer, amelyet adatbázisok és webalkalmazások kezelésére használnak.</w:t>
+      </w:r>
+      <w:bookmarkStart w:id="24" w:name="_GoBack"/>
+      <w:bookmarkEnd w:id="24"/>
+      <w:r>
+        <w:t xml:space="preserve"> A</w:t>
+      </w:r>
+      <w:r>
+        <w:t xml:space="preserve"> </w:t>
+      </w:r>
+      <w:proofErr w:type="spellStart"/>
+      <w:r>
+        <w:t>MySQL</w:t>
+      </w:r>
+      <w:proofErr w:type="spellEnd"/>
+      <w:r>
+        <w:t xml:space="preserve"> segítségével adatokat tárolhatunk és kérdezhetünk le, így lehetővé téve dinamikus weboldalak és alkalmazások működését. Az ilyen típusú rendszerek futtatásához gyakran alkalmazzuk a XAMPP-ot, ami egy ingyenes, nyílt forráskódú programcsomag, amely tartalmazza a </w:t>
+      </w:r>
+      <w:proofErr w:type="spellStart"/>
+      <w:r>
+        <w:t>MySQL</w:t>
+      </w:r>
+      <w:proofErr w:type="spellEnd"/>
+      <w:r>
+        <w:t xml:space="preserve">-t és más szükséges eszközöket, mint a </w:t>
+      </w:r>
+      <w:proofErr w:type="spellStart"/>
+      <w:r>
+        <w:t>Apache</w:t>
+      </w:r>
+      <w:proofErr w:type="spellEnd"/>
+      <w:r>
+        <w:t xml:space="preserve"> webszervert, így segít a fejlesztésben és tesztelésben.</w:t>
       </w:r>
     </w:p>
     <w:p>
       <w:pPr>
         <w:ind w:left="2124"/>
-        <w:jc w:val="both"/>
       </w:pPr>
     </w:p>
     <w:p>
@@ -8711,13 +8924,13 @@
           <w:noProof/>
         </w:rPr>
         <w:drawing>
-          <wp:anchor distT="0" distB="0" distL="114300" distR="114300" simplePos="0" relativeHeight="251679232" behindDoc="1" locked="0" layoutInCell="1" allowOverlap="1" wp14:anchorId="62EF96A7" wp14:editId="2F075829">
+          <wp:anchor distT="0" distB="0" distL="114300" distR="114300" simplePos="0" relativeHeight="251679232" behindDoc="1" locked="0" layoutInCell="1" allowOverlap="1" wp14:anchorId="62EF96A7" wp14:editId="0894B93F">
             <wp:simplePos x="0" y="0"/>
             <wp:positionH relativeFrom="margin">
-              <wp:align>left</wp:align>
+              <wp:posOffset>-76200</wp:posOffset>
             </wp:positionH>
             <wp:positionV relativeFrom="margin">
-              <wp:align>center</wp:align>
+              <wp:posOffset>6746240</wp:posOffset>
             </wp:positionV>
             <wp:extent cx="1080000" cy="661213"/>
             <wp:effectExtent l="0" t="0" r="6350" b="5715"/>
@@ -8782,7 +8995,23 @@
         <w:t>Node.js</w:t>
       </w:r>
       <w:r>
-        <w:t xml:space="preserve"> egy nyílt forráskódú, JavaScript futtatókörnyezet, amely a JavaScript-et szerver oldalon is tudja futtatni. Eredetileg azért jött létre, hogy lehetővé tegye a JavaScript alkalmazások fejlesztését szerver oldalon, ezáltal a JavaScript használható mind frontend és backend programozásra is. A Node.js-t lehet használni RESTful API-k készítésére és fejlesztésére meg skálázható webszolgáltatások létrehozására is.</w:t>
+        <w:t xml:space="preserve"> egy nyílt forráskódú, JavaScript futtatókörnyezet, amely a JavaScript-</w:t>
+      </w:r>
+      <w:proofErr w:type="spellStart"/>
+      <w:r>
+        <w:t>et</w:t>
+      </w:r>
+      <w:proofErr w:type="spellEnd"/>
+      <w:r>
+        <w:t xml:space="preserve"> szerver oldalon is tudja futtatni. Eredetileg azért jött létre, hogy lehetővé tegye a JavaScript alkalmazások fejlesztését szerver oldalon, ezáltal a JavaScript használható mind frontend és backend programozásra is. A Node.js-t lehet használni </w:t>
+      </w:r>
+      <w:proofErr w:type="spellStart"/>
+      <w:r>
+        <w:t>RESTful</w:t>
+      </w:r>
+      <w:proofErr w:type="spellEnd"/>
+      <w:r>
+        <w:t xml:space="preserve"> API-k készítésére és fejlesztésére meg skálázható webszolgáltatások létrehozására is.</w:t>
       </w:r>
     </w:p>
     <w:p>
@@ -8799,10 +9028,12 @@
         <w:pStyle w:val="Cmsor3"/>
       </w:pPr>
       <w:bookmarkStart w:id="26" w:name="_Toc191554138"/>
+      <w:proofErr w:type="spellStart"/>
       <w:r>
         <w:t>Npm</w:t>
       </w:r>
       <w:bookmarkEnd w:id="26"/>
+      <w:proofErr w:type="spellEnd"/>
     </w:p>
     <w:p>
       <w:pPr>
@@ -8865,6 +9096,7 @@
       <w:r>
         <w:t xml:space="preserve">Az </w:t>
       </w:r>
+      <w:proofErr w:type="spellStart"/>
       <w:r>
         <w:rPr>
           <w:rStyle w:val="Kiemels2"/>
@@ -8872,6 +9104,7 @@
         </w:rPr>
         <w:t>npm</w:t>
       </w:r>
+      <w:proofErr w:type="spellEnd"/>
       <w:r>
         <w:rPr>
           <w:rStyle w:val="Kiemels2"/>
@@ -8879,7 +9112,23 @@
         <w:t xml:space="preserve"> </w:t>
       </w:r>
       <w:r>
-        <w:t>(Node Package Manager) egy csomagkezelő, am</w:t>
+        <w:t>(</w:t>
+      </w:r>
+      <w:proofErr w:type="spellStart"/>
+      <w:r>
+        <w:t>Node</w:t>
+      </w:r>
+      <w:proofErr w:type="spellEnd"/>
+      <w:r>
+        <w:t xml:space="preserve"> </w:t>
+      </w:r>
+      <w:proofErr w:type="spellStart"/>
+      <w:r>
+        <w:t>Package</w:t>
+      </w:r>
+      <w:proofErr w:type="spellEnd"/>
+      <w:r>
+        <w:t xml:space="preserve"> Manager) egy csomagkezelő, am</w:t>
       </w:r>
       <w:r>
         <w:t>it</w:t>
@@ -8903,13 +9152,28 @@
         <w:t>eni a felhasználó számára</w:t>
       </w:r>
       <w:r>
-        <w:t>. Az npm lehetővé teszi a fejlesztők számára, hogy könnyedén telepítsenek, frissítsenek, kezeljenek és osszanak meg csomagokat (modulokat), amelyek más fejlesztők által létrehozott kódokat tartalmaznak. Az npm egyúttal egy online csomagregisztrációs adatbázis is, ahol több ezer, a világ minden tájáról származó csomagot találhatunk.</w:t>
+        <w:t xml:space="preserve">. Az </w:t>
+      </w:r>
+      <w:proofErr w:type="spellStart"/>
+      <w:r>
+        <w:t>npm</w:t>
+      </w:r>
+      <w:proofErr w:type="spellEnd"/>
+      <w:r>
+        <w:t xml:space="preserve"> lehetővé teszi a fejlesztők számára, hogy könnyedén telepítsenek, frissítsenek, kezeljenek és osszanak meg csomagokat (modulokat), amelyek más fejlesztők által létrehozott kódokat tartalmaznak. Az </w:t>
+      </w:r>
+      <w:proofErr w:type="spellStart"/>
+      <w:r>
+        <w:t>npm</w:t>
+      </w:r>
+      <w:proofErr w:type="spellEnd"/>
+      <w:r>
+        <w:t xml:space="preserve"> egyúttal egy online csomagregisztrációs adatbázis is, ahol több ezer, a világ minden tájáról származó csomagot találhatunk.</w:t>
       </w:r>
     </w:p>
     <w:p>
       <w:pPr>
         <w:ind w:left="2124"/>
-        <w:jc w:val="both"/>
       </w:pPr>
     </w:p>
     <w:p/>
@@ -9060,7 +9324,6 @@
     <w:p>
       <w:pPr>
         <w:spacing w:line="278" w:lineRule="auto"/>
-        <w:jc w:val="both"/>
         <w:rPr>
           <w:rFonts w:ascii="Aptos" w:eastAsia="Aptos" w:hAnsi="Aptos" w:cs="Aptos"/>
         </w:rPr>
@@ -9337,11 +9600,27 @@
           </wp:anchor>
         </w:drawing>
       </w:r>
+      <w:proofErr w:type="spellStart"/>
+      <w:proofErr w:type="gramStart"/>
       <w:r>
         <w:rPr>
           <w:rStyle w:val="Cmsor4Char"/>
         </w:rPr>
-        <w:t>id(Termékek azonosítója):</w:t>
+        <w:t>id</w:t>
+      </w:r>
+      <w:proofErr w:type="spellEnd"/>
+      <w:r>
+        <w:rPr>
+          <w:rStyle w:val="Cmsor4Char"/>
+        </w:rPr>
+        <w:t>(</w:t>
+      </w:r>
+      <w:proofErr w:type="gramEnd"/>
+      <w:r>
+        <w:rPr>
+          <w:rStyle w:val="Cmsor4Char"/>
+        </w:rPr>
+        <w:t>Termékek azonosítója):</w:t>
       </w:r>
       <w:r>
         <w:rPr>
@@ -9374,17 +9653,32 @@
     <w:p>
       <w:pPr>
         <w:spacing w:line="278" w:lineRule="auto"/>
-        <w:jc w:val="both"/>
         <w:rPr>
           <w:b/>
           <w:bCs/>
         </w:rPr>
       </w:pPr>
+      <w:proofErr w:type="spellStart"/>
+      <w:proofErr w:type="gramStart"/>
       <w:r>
         <w:rPr>
           <w:rStyle w:val="Cmsor4Char"/>
         </w:rPr>
-        <w:t>nev(Termékek neve):</w:t>
+        <w:t>nev</w:t>
+      </w:r>
+      <w:proofErr w:type="spellEnd"/>
+      <w:r>
+        <w:rPr>
+          <w:rStyle w:val="Cmsor4Char"/>
+        </w:rPr>
+        <w:t>(</w:t>
+      </w:r>
+      <w:proofErr w:type="gramEnd"/>
+      <w:r>
+        <w:rPr>
+          <w:rStyle w:val="Cmsor4Char"/>
+        </w:rPr>
+        <w:t>Termékek neve):</w:t>
       </w:r>
       <w:r>
         <w:rPr>
@@ -9415,16 +9709,31 @@
     <w:p>
       <w:pPr>
         <w:spacing w:line="278" w:lineRule="auto"/>
-        <w:jc w:val="both"/>
         <w:rPr>
           <w:rFonts w:ascii="Aptos" w:eastAsia="Aptos" w:hAnsi="Aptos" w:cs="Aptos"/>
         </w:rPr>
       </w:pPr>
+      <w:proofErr w:type="spellStart"/>
+      <w:proofErr w:type="gramStart"/>
       <w:r>
         <w:rPr>
           <w:rStyle w:val="Cmsor4Char"/>
         </w:rPr>
-        <w:t>nev(Termékek neve):</w:t>
+        <w:t>nev</w:t>
+      </w:r>
+      <w:proofErr w:type="spellEnd"/>
+      <w:r>
+        <w:rPr>
+          <w:rStyle w:val="Cmsor4Char"/>
+        </w:rPr>
+        <w:t>(</w:t>
+      </w:r>
+      <w:proofErr w:type="gramEnd"/>
+      <w:r>
+        <w:rPr>
+          <w:rStyle w:val="Cmsor4Char"/>
+        </w:rPr>
+        <w:t>Termékek neve):</w:t>
       </w:r>
       <w:r>
         <w:rPr>
@@ -9455,13 +9764,28 @@
     <w:p>
       <w:pPr>
         <w:spacing w:line="278" w:lineRule="auto"/>
-        <w:jc w:val="both"/>
-      </w:pPr>
+      </w:pPr>
+      <w:proofErr w:type="spellStart"/>
+      <w:proofErr w:type="gramStart"/>
       <w:r>
         <w:rPr>
           <w:rStyle w:val="Cmsor4Char"/>
         </w:rPr>
-        <w:t>ar(Termékek ára):</w:t>
+        <w:t>ar</w:t>
+      </w:r>
+      <w:proofErr w:type="spellEnd"/>
+      <w:r>
+        <w:rPr>
+          <w:rStyle w:val="Cmsor4Char"/>
+        </w:rPr>
+        <w:t>(</w:t>
+      </w:r>
+      <w:proofErr w:type="gramEnd"/>
+      <w:r>
+        <w:rPr>
+          <w:rStyle w:val="Cmsor4Char"/>
+        </w:rPr>
+        <w:t>Termékek ára):</w:t>
       </w:r>
       <w:r>
         <w:rPr>
@@ -9480,13 +9804,28 @@
     <w:p>
       <w:pPr>
         <w:spacing w:line="278" w:lineRule="auto"/>
-        <w:jc w:val="both"/>
-      </w:pPr>
+      </w:pPr>
+      <w:proofErr w:type="spellStart"/>
+      <w:proofErr w:type="gramStart"/>
       <w:r>
         <w:rPr>
           <w:rStyle w:val="Cmsor4Char"/>
         </w:rPr>
-        <w:t>keszlet(Termékek mennyisége):</w:t>
+        <w:t>keszlet</w:t>
+      </w:r>
+      <w:proofErr w:type="spellEnd"/>
+      <w:r>
+        <w:rPr>
+          <w:rStyle w:val="Cmsor4Char"/>
+        </w:rPr>
+        <w:t>(</w:t>
+      </w:r>
+      <w:proofErr w:type="gramEnd"/>
+      <w:r>
+        <w:rPr>
+          <w:rStyle w:val="Cmsor4Char"/>
+        </w:rPr>
+        <w:t>Termékek mennyisége):</w:t>
       </w:r>
       <w:r>
         <w:rPr>
@@ -9505,13 +9844,28 @@
     <w:p>
       <w:pPr>
         <w:spacing w:line="278" w:lineRule="auto"/>
-        <w:jc w:val="both"/>
-      </w:pPr>
+      </w:pPr>
+      <w:proofErr w:type="spellStart"/>
+      <w:proofErr w:type="gramStart"/>
       <w:r>
         <w:rPr>
           <w:rStyle w:val="Cmsor4Char"/>
         </w:rPr>
-        <w:t>leiras(Termékek leírása):</w:t>
+        <w:t>leiras</w:t>
+      </w:r>
+      <w:proofErr w:type="spellEnd"/>
+      <w:r>
+        <w:rPr>
+          <w:rStyle w:val="Cmsor4Char"/>
+        </w:rPr>
+        <w:t>(</w:t>
+      </w:r>
+      <w:proofErr w:type="gramEnd"/>
+      <w:r>
+        <w:rPr>
+          <w:rStyle w:val="Cmsor4Char"/>
+        </w:rPr>
+        <w:t>Termékek leírása):</w:t>
       </w:r>
       <w:r>
         <w:rPr>
@@ -9542,13 +9896,20 @@
     <w:p>
       <w:pPr>
         <w:spacing w:line="278" w:lineRule="auto"/>
-        <w:jc w:val="both"/>
-      </w:pPr>
+      </w:pPr>
+      <w:proofErr w:type="gramStart"/>
       <w:r>
         <w:rPr>
           <w:rStyle w:val="Cmsor4Char"/>
         </w:rPr>
-        <w:t>marka(Termékek márkája):</w:t>
+        <w:t>marka(</w:t>
+      </w:r>
+      <w:proofErr w:type="gramEnd"/>
+      <w:r>
+        <w:rPr>
+          <w:rStyle w:val="Cmsor4Char"/>
+        </w:rPr>
+        <w:t>Termékek márkája):</w:t>
       </w:r>
       <w:r>
         <w:rPr>
@@ -9567,16 +9928,31 @@
     <w:p>
       <w:pPr>
         <w:spacing w:line="278" w:lineRule="auto"/>
-        <w:jc w:val="both"/>
         <w:rPr>
           <w:rFonts w:ascii="Aptos" w:eastAsia="Aptos" w:hAnsi="Aptos" w:cs="Aptos"/>
         </w:rPr>
       </w:pPr>
+      <w:proofErr w:type="spellStart"/>
+      <w:proofErr w:type="gramStart"/>
       <w:r>
         <w:rPr>
           <w:rStyle w:val="Cmsor4Char"/>
         </w:rPr>
-        <w:t>kategoria(Termékek típusai):</w:t>
+        <w:t>kategoria</w:t>
+      </w:r>
+      <w:proofErr w:type="spellEnd"/>
+      <w:r>
+        <w:rPr>
+          <w:rStyle w:val="Cmsor4Char"/>
+        </w:rPr>
+        <w:t>(</w:t>
+      </w:r>
+      <w:proofErr w:type="gramEnd"/>
+      <w:r>
+        <w:rPr>
+          <w:rStyle w:val="Cmsor4Char"/>
+        </w:rPr>
+        <w:t>Termékek típusai):</w:t>
       </w:r>
       <w:r>
         <w:rPr>
@@ -9595,7 +9971,6 @@
     <w:p>
       <w:pPr>
         <w:spacing w:line="278" w:lineRule="auto"/>
-        <w:jc w:val="both"/>
         <w:rPr>
           <w:rFonts w:ascii="Aptos" w:eastAsia="Aptos" w:hAnsi="Aptos" w:cs="Aptos"/>
         </w:rPr>
@@ -9658,7 +10033,6 @@
     <w:p>
       <w:pPr>
         <w:spacing w:line="278" w:lineRule="auto"/>
-        <w:jc w:val="both"/>
         <w:rPr>
           <w:rFonts w:ascii="Aptos" w:eastAsia="Aptos" w:hAnsi="Aptos" w:cs="Aptos"/>
         </w:rPr>
@@ -9697,7 +10071,6 @@
     </w:p>
     <w:p>
       <w:pPr>
-        <w:jc w:val="both"/>
         <w:rPr>
           <w:rFonts w:ascii="Aptos" w:eastAsia="Aptos" w:hAnsi="Aptos" w:cs="Aptos"/>
         </w:rPr>
@@ -9970,11 +10343,27 @@
           </wp:anchor>
         </w:drawing>
       </w:r>
+      <w:proofErr w:type="spellStart"/>
+      <w:proofErr w:type="gramStart"/>
       <w:r>
         <w:rPr>
           <w:rStyle w:val="Cmsor4Char"/>
         </w:rPr>
-        <w:t>id(Rendelések azonosítója):</w:t>
+        <w:t>id</w:t>
+      </w:r>
+      <w:proofErr w:type="spellEnd"/>
+      <w:r>
+        <w:rPr>
+          <w:rStyle w:val="Cmsor4Char"/>
+        </w:rPr>
+        <w:t>(</w:t>
+      </w:r>
+      <w:proofErr w:type="gramEnd"/>
+      <w:r>
+        <w:rPr>
+          <w:rStyle w:val="Cmsor4Char"/>
+        </w:rPr>
+        <w:t>Rendelések azonosítója):</w:t>
       </w:r>
       <w:r>
         <w:rPr>
@@ -10033,16 +10422,31 @@
     </w:p>
     <w:p>
       <w:pPr>
-        <w:jc w:val="both"/>
         <w:rPr>
           <w:rFonts w:ascii="Aptos" w:eastAsia="Aptos" w:hAnsi="Aptos" w:cs="Aptos"/>
         </w:rPr>
       </w:pPr>
+      <w:proofErr w:type="spellStart"/>
+      <w:proofErr w:type="gramStart"/>
       <w:r>
         <w:rPr>
           <w:rStyle w:val="Cmsor4Char"/>
         </w:rPr>
-        <w:t>vasarloId(Vásárlók azonosítója):</w:t>
+        <w:t>vasarloId</w:t>
+      </w:r>
+      <w:proofErr w:type="spellEnd"/>
+      <w:r>
+        <w:rPr>
+          <w:rStyle w:val="Cmsor4Char"/>
+        </w:rPr>
+        <w:t>(</w:t>
+      </w:r>
+      <w:proofErr w:type="gramEnd"/>
+      <w:r>
+        <w:rPr>
+          <w:rStyle w:val="Cmsor4Char"/>
+        </w:rPr>
+        <w:t>Vásárlók azonosítója):</w:t>
       </w:r>
       <w:r>
         <w:rPr>
@@ -10089,16 +10493,31 @@
     </w:p>
     <w:p>
       <w:pPr>
-        <w:jc w:val="both"/>
         <w:rPr>
           <w:rFonts w:ascii="Aptos" w:eastAsia="Aptos" w:hAnsi="Aptos" w:cs="Aptos"/>
         </w:rPr>
       </w:pPr>
+      <w:proofErr w:type="spellStart"/>
+      <w:proofErr w:type="gramStart"/>
       <w:r>
         <w:rPr>
           <w:rStyle w:val="Cmsor4Char"/>
         </w:rPr>
-        <w:t>termekId(Termékek azonosítója):</w:t>
+        <w:t>termekId</w:t>
+      </w:r>
+      <w:proofErr w:type="spellEnd"/>
+      <w:r>
+        <w:rPr>
+          <w:rStyle w:val="Cmsor4Char"/>
+        </w:rPr>
+        <w:t>(</w:t>
+      </w:r>
+      <w:proofErr w:type="gramEnd"/>
+      <w:r>
+        <w:rPr>
+          <w:rStyle w:val="Cmsor4Char"/>
+        </w:rPr>
+        <w:t>Termékek azonosítója):</w:t>
       </w:r>
       <w:r>
         <w:rPr>
@@ -10110,26 +10529,47 @@
         <w:rPr>
           <w:rFonts w:ascii="Aptos" w:eastAsia="Aptos" w:hAnsi="Aptos" w:cs="Aptos"/>
         </w:rPr>
-        <w:t xml:space="preserve"> A termékek tábla id azonosítójának az idegen kulcsa.</w:t>
-      </w:r>
-    </w:p>
-    <w:p>
-      <w:pPr>
-        <w:jc w:val="both"/>
+        <w:t xml:space="preserve"> A termékek tábla </w:t>
+      </w:r>
+      <w:proofErr w:type="spellStart"/>
+      <w:r>
         <w:rPr>
           <w:rFonts w:ascii="Aptos" w:eastAsia="Aptos" w:hAnsi="Aptos" w:cs="Aptos"/>
         </w:rPr>
-      </w:pPr>
+        <w:t>id</w:t>
+      </w:r>
+      <w:proofErr w:type="spellEnd"/>
+      <w:r>
+        <w:rPr>
+          <w:rFonts w:ascii="Aptos" w:eastAsia="Aptos" w:hAnsi="Aptos" w:cs="Aptos"/>
+        </w:rPr>
+        <w:t xml:space="preserve"> azonosítójának az idegen kulcsa.</w:t>
+      </w:r>
+    </w:p>
+    <w:p>
+      <w:pPr>
+        <w:rPr>
+          <w:rFonts w:ascii="Aptos" w:eastAsia="Aptos" w:hAnsi="Aptos" w:cs="Aptos"/>
+        </w:rPr>
+      </w:pPr>
+      <w:proofErr w:type="spellStart"/>
       <w:r>
         <w:rPr>
           <w:rStyle w:val="Cmsor4Char"/>
         </w:rPr>
-        <w:t>egysegar (</w:t>
-      </w:r>
+        <w:t>egysegar</w:t>
+      </w:r>
+      <w:proofErr w:type="spellEnd"/>
       <w:r>
         <w:rPr>
           <w:rStyle w:val="Cmsor4Char"/>
         </w:rPr>
+        <w:t xml:space="preserve"> (</w:t>
+      </w:r>
+      <w:r>
+        <w:rPr>
+          <w:rStyle w:val="Cmsor4Char"/>
+        </w:rPr>
         <w:t>Rendelések összára</w:t>
       </w:r>
       <w:r>
@@ -10195,16 +10635,23 @@
     </w:p>
     <w:p>
       <w:pPr>
-        <w:jc w:val="both"/>
         <w:rPr>
           <w:rFonts w:ascii="Aptos" w:eastAsia="Aptos" w:hAnsi="Aptos" w:cs="Aptos"/>
         </w:rPr>
       </w:pPr>
+      <w:proofErr w:type="spellStart"/>
       <w:r>
         <w:rPr>
           <w:rStyle w:val="Cmsor4Char"/>
         </w:rPr>
-        <w:t>idopont (Rendelés ideje):</w:t>
+        <w:t>idopont</w:t>
+      </w:r>
+      <w:proofErr w:type="spellEnd"/>
+      <w:r>
+        <w:rPr>
+          <w:rStyle w:val="Cmsor4Char"/>
+        </w:rPr>
+        <w:t xml:space="preserve"> (Rendelés ideje):</w:t>
       </w:r>
       <w:r>
         <w:rPr>
@@ -10227,16 +10674,23 @@
     </w:p>
     <w:p>
       <w:pPr>
-        <w:jc w:val="both"/>
         <w:rPr>
           <w:rFonts w:ascii="Aptos" w:eastAsia="Aptos" w:hAnsi="Aptos" w:cs="Aptos"/>
         </w:rPr>
       </w:pPr>
+      <w:proofErr w:type="spellStart"/>
       <w:r>
         <w:rPr>
           <w:rStyle w:val="Cmsor4Char"/>
         </w:rPr>
-        <w:t>mennyiseg (Rendelések mennyisége):</w:t>
+        <w:t>mennyiseg</w:t>
+      </w:r>
+      <w:proofErr w:type="spellEnd"/>
+      <w:r>
+        <w:rPr>
+          <w:rStyle w:val="Cmsor4Char"/>
+        </w:rPr>
+        <w:t xml:space="preserve"> (Rendelések mennyisége):</w:t>
       </w:r>
       <w:r>
         <w:rPr>
@@ -10254,7 +10708,21 @@
         <w:rPr>
           <w:rFonts w:ascii="Aptos" w:eastAsia="Aptos" w:hAnsi="Aptos" w:cs="Aptos"/>
         </w:rPr>
-        <w:t xml:space="preserve"> és ez miatt elengedhetetlen az egysegar mező kivitelezéséhez is</w:t>
+        <w:t xml:space="preserve"> és ez miatt elengedhetetlen az </w:t>
+      </w:r>
+      <w:proofErr w:type="spellStart"/>
+      <w:r>
+        <w:rPr>
+          <w:rFonts w:ascii="Aptos" w:eastAsia="Aptos" w:hAnsi="Aptos" w:cs="Aptos"/>
+        </w:rPr>
+        <w:t>egysegar</w:t>
+      </w:r>
+      <w:proofErr w:type="spellEnd"/>
+      <w:r>
+        <w:rPr>
+          <w:rFonts w:ascii="Aptos" w:eastAsia="Aptos" w:hAnsi="Aptos" w:cs="Aptos"/>
+        </w:rPr>
+        <w:t xml:space="preserve"> mező kivitelezéséhez is</w:t>
       </w:r>
       <w:r>
         <w:rPr>
@@ -10304,7 +10772,6 @@
     </w:p>
     <w:p>
       <w:pPr>
-        <w:jc w:val="both"/>
         <w:rPr>
           <w:rFonts w:ascii="Aptos" w:eastAsia="Aptos" w:hAnsi="Aptos" w:cs="Aptos"/>
         </w:rPr>
@@ -10577,11 +11044,27 @@
           </wp:anchor>
         </w:drawing>
       </w:r>
+      <w:proofErr w:type="spellStart"/>
+      <w:proofErr w:type="gramStart"/>
       <w:r>
         <w:rPr>
           <w:rStyle w:val="Cmsor4Char"/>
         </w:rPr>
-        <w:t>id(Vásárlók azonosítója):</w:t>
+        <w:t>id</w:t>
+      </w:r>
+      <w:proofErr w:type="spellEnd"/>
+      <w:r>
+        <w:rPr>
+          <w:rStyle w:val="Cmsor4Char"/>
+        </w:rPr>
+        <w:t>(</w:t>
+      </w:r>
+      <w:proofErr w:type="gramEnd"/>
+      <w:r>
+        <w:rPr>
+          <w:rStyle w:val="Cmsor4Char"/>
+        </w:rPr>
+        <w:t>Vásárlók azonosítója):</w:t>
       </w:r>
       <w:r>
         <w:rPr>
@@ -10652,16 +11135,23 @@
     </w:p>
     <w:p>
       <w:pPr>
-        <w:jc w:val="both"/>
         <w:rPr>
           <w:rFonts w:ascii="Aptos" w:eastAsia="Aptos" w:hAnsi="Aptos" w:cs="Aptos"/>
         </w:rPr>
       </w:pPr>
+      <w:proofErr w:type="spellStart"/>
       <w:r>
         <w:rPr>
           <w:rStyle w:val="Cmsor4Char"/>
         </w:rPr>
-        <w:t>nev (Vásárlók nevei):</w:t>
+        <w:t>nev</w:t>
+      </w:r>
+      <w:proofErr w:type="spellEnd"/>
+      <w:r>
+        <w:rPr>
+          <w:rStyle w:val="Cmsor4Char"/>
+        </w:rPr>
+        <w:t xml:space="preserve"> (Vásárlók nevei):</w:t>
       </w:r>
       <w:r>
         <w:rPr>
@@ -10708,7 +11198,6 @@
     </w:p>
     <w:p>
       <w:pPr>
-        <w:jc w:val="both"/>
         <w:rPr>
           <w:rFonts w:ascii="Aptos" w:eastAsia="Aptos" w:hAnsi="Aptos" w:cs="Aptos"/>
         </w:rPr>
@@ -10752,16 +11241,23 @@
     </w:p>
     <w:p>
       <w:pPr>
-        <w:jc w:val="both"/>
         <w:rPr>
           <w:rFonts w:ascii="Aptos" w:eastAsia="Aptos" w:hAnsi="Aptos" w:cs="Aptos"/>
         </w:rPr>
       </w:pPr>
+      <w:proofErr w:type="spellStart"/>
       <w:r>
         <w:rPr>
           <w:rStyle w:val="Cmsor4Char"/>
         </w:rPr>
-        <w:t>telszam (Vásárlók telefonszámai):</w:t>
+        <w:t>telszam</w:t>
+      </w:r>
+      <w:proofErr w:type="spellEnd"/>
+      <w:r>
+        <w:rPr>
+          <w:rStyle w:val="Cmsor4Char"/>
+        </w:rPr>
+        <w:t xml:space="preserve"> (Vásárlók telefonszámai):</w:t>
       </w:r>
       <w:r>
         <w:rPr>
@@ -10796,16 +11292,37 @@
     </w:p>
     <w:p>
       <w:pPr>
-        <w:jc w:val="both"/>
         <w:rPr>
           <w:rFonts w:ascii="Aptos" w:eastAsia="Aptos" w:hAnsi="Aptos" w:cs="Aptos"/>
         </w:rPr>
       </w:pPr>
+      <w:proofErr w:type="spellStart"/>
       <w:r>
         <w:rPr>
           <w:rStyle w:val="Cmsor4Char"/>
         </w:rPr>
-        <w:t>jelszo (Vásárlók jelszavai):</w:t>
+        <w:t>jelszo</w:t>
+      </w:r>
+      <w:proofErr w:type="spellEnd"/>
+      <w:r>
+        <w:rPr>
+          <w:rStyle w:val="Cmsor4Char"/>
+        </w:rPr>
+        <w:t xml:space="preserve"> (Vásárlók </w:t>
+      </w:r>
+      <w:proofErr w:type="spellStart"/>
+      <w:r>
+        <w:rPr>
+          <w:rStyle w:val="Cmsor4Char"/>
+        </w:rPr>
+        <w:t>jelszavai</w:t>
+      </w:r>
+      <w:proofErr w:type="spellEnd"/>
+      <w:r>
+        <w:rPr>
+          <w:rStyle w:val="Cmsor4Char"/>
+        </w:rPr>
+        <w:t>):</w:t>
       </w:r>
       <w:r>
         <w:rPr>
@@ -10840,17 +11357,18 @@
     </w:p>
     <w:p>
       <w:pPr>
-        <w:jc w:val="both"/>
         <w:rPr>
           <w:rFonts w:ascii="Aptos" w:eastAsia="Aptos" w:hAnsi="Aptos" w:cs="Aptos"/>
         </w:rPr>
       </w:pPr>
+      <w:proofErr w:type="spellStart"/>
       <w:r>
         <w:rPr>
           <w:rStyle w:val="Cmsor4Char"/>
         </w:rPr>
         <w:t>admin</w:t>
       </w:r>
+      <w:proofErr w:type="spellEnd"/>
       <w:r>
         <w:rPr>
           <w:rStyle w:val="Cmsor4Char"/>
@@ -10867,12 +11385,40 @@
         <w:rPr>
           <w:rFonts w:ascii="Aptos" w:eastAsia="Aptos" w:hAnsi="Aptos" w:cs="Aptos"/>
         </w:rPr>
-        <w:t xml:space="preserve">Ez a mező az admin felhasználókat különíti el a vásárlóktól. Az admin értéke 1 akkor </w:t>
-      </w:r>
+        <w:t xml:space="preserve">Ez a mező az </w:t>
+      </w:r>
+      <w:proofErr w:type="spellStart"/>
       <w:r>
         <w:rPr>
           <w:rFonts w:ascii="Aptos" w:eastAsia="Aptos" w:hAnsi="Aptos" w:cs="Aptos"/>
         </w:rPr>
+        <w:t>admin</w:t>
+      </w:r>
+      <w:proofErr w:type="spellEnd"/>
+      <w:r>
+        <w:rPr>
+          <w:rFonts w:ascii="Aptos" w:eastAsia="Aptos" w:hAnsi="Aptos" w:cs="Aptos"/>
+        </w:rPr>
+        <w:t xml:space="preserve"> felhasználókat különíti el a vásárlóktól. Az </w:t>
+      </w:r>
+      <w:proofErr w:type="spellStart"/>
+      <w:r>
+        <w:rPr>
+          <w:rFonts w:ascii="Aptos" w:eastAsia="Aptos" w:hAnsi="Aptos" w:cs="Aptos"/>
+        </w:rPr>
+        <w:t>admin</w:t>
+      </w:r>
+      <w:proofErr w:type="spellEnd"/>
+      <w:r>
+        <w:rPr>
+          <w:rFonts w:ascii="Aptos" w:eastAsia="Aptos" w:hAnsi="Aptos" w:cs="Aptos"/>
+        </w:rPr>
+        <w:t xml:space="preserve"> értéke 1 akkor </w:t>
+      </w:r>
+      <w:r>
+        <w:rPr>
+          <w:rFonts w:ascii="Aptos" w:eastAsia="Aptos" w:hAnsi="Aptos" w:cs="Aptos"/>
+        </w:rPr>
         <w:t>jogosult,</w:t>
       </w:r>
       <w:r>
@@ -10915,7 +11461,21 @@
         <w:rPr>
           <w:rFonts w:ascii="Aptos" w:eastAsia="Aptos" w:hAnsi="Aptos" w:cs="Aptos"/>
         </w:rPr>
-        <w:t xml:space="preserve"> ha az admin értéke 0 akkor csak vásárolni tud termékeket és nem jelenik meg neki az operátor fül a webshop jobb szélén.</w:t>
+        <w:t xml:space="preserve"> ha az </w:t>
+      </w:r>
+      <w:proofErr w:type="spellStart"/>
+      <w:r>
+        <w:rPr>
+          <w:rFonts w:ascii="Aptos" w:eastAsia="Aptos" w:hAnsi="Aptos" w:cs="Aptos"/>
+        </w:rPr>
+        <w:t>admin</w:t>
+      </w:r>
+      <w:proofErr w:type="spellEnd"/>
+      <w:r>
+        <w:rPr>
+          <w:rFonts w:ascii="Aptos" w:eastAsia="Aptos" w:hAnsi="Aptos" w:cs="Aptos"/>
+        </w:rPr>
+        <w:t xml:space="preserve"> értéke 0 akkor csak vásárolni tud termékeket és nem jelenik meg neki az operátor fül a webshop jobb szélén.</w:t>
       </w:r>
     </w:p>
     <w:p>
@@ -10950,7 +11510,15 @@
       </w:pPr>
       <w:bookmarkStart w:id="40" w:name="_Toc191554145"/>
       <w:r>
-        <w:t>Regisztráció(controller):</w:t>
+        <w:t>Regisztráció(</w:t>
+      </w:r>
+      <w:proofErr w:type="spellStart"/>
+      <w:r>
+        <w:t>controller</w:t>
+      </w:r>
+      <w:proofErr w:type="spellEnd"/>
+      <w:r>
+        <w:t>):</w:t>
       </w:r>
       <w:bookmarkEnd w:id="40"/>
     </w:p>
@@ -11004,11 +11572,24 @@
       </w:r>
     </w:p>
     <w:p>
-      <w:pPr>
-        <w:jc w:val="both"/>
-      </w:pPr>
-      <w:r>
-        <w:t>A regisztrációs controllerünkben az első sor oldotta meg a Vasarlo modell importálását. A másik kettő pedig a regisztrációs oldal megjelenítéséért felel GET kéréssel.</w:t>
+      <w:r>
+        <w:t xml:space="preserve">A regisztrációs </w:t>
+      </w:r>
+      <w:proofErr w:type="spellStart"/>
+      <w:r>
+        <w:t>controllerünkben</w:t>
+      </w:r>
+      <w:proofErr w:type="spellEnd"/>
+      <w:r>
+        <w:t xml:space="preserve"> az első sor oldotta meg a </w:t>
+      </w:r>
+      <w:proofErr w:type="spellStart"/>
+      <w:r>
+        <w:t>Vasarlo</w:t>
+      </w:r>
+      <w:proofErr w:type="spellEnd"/>
+      <w:r>
+        <w:t xml:space="preserve"> modell importálását. A másik kettő pedig a regisztrációs oldal megjelenítéséért felel GET kéréssel.</w:t>
       </w:r>
     </w:p>
     <w:p/>
@@ -11061,17 +11642,11 @@
       </w:r>
     </w:p>
     <w:p>
-      <w:pPr>
-        <w:jc w:val="both"/>
-      </w:pPr>
       <w:r>
         <w:t>Ez a POST kérés dolgozza fel a regisztráció során megadott adatokat. A nevet, email címet, telefonszámot és a jelszót.</w:t>
       </w:r>
     </w:p>
     <w:p>
-      <w:pPr>
-        <w:jc w:val="both"/>
-      </w:pPr>
       <w:r>
         <w:rPr>
           <w:noProof/>
@@ -11120,11 +11695,16 @@
       </w:r>
     </w:p>
     <w:p>
-      <w:pPr>
-        <w:jc w:val="both"/>
-      </w:pPr>
-      <w:r>
-        <w:t>A szöveg felett lévő if egy feltételes ellenőrzés. Minden mező kitöltését ellenőrzi, így nem lesznek üres adatok az adatbázisban.</w:t>
+      <w:r>
+        <w:t xml:space="preserve">A szöveg felett lévő </w:t>
+      </w:r>
+      <w:proofErr w:type="spellStart"/>
+      <w:r>
+        <w:t>if</w:t>
+      </w:r>
+      <w:proofErr w:type="spellEnd"/>
+      <w:r>
+        <w:t xml:space="preserve"> egy feltételes ellenőrzés. Minden mező kitöltését ellenőrzi, így nem lesznek üres adatok az adatbázisban.</w:t>
       </w:r>
     </w:p>
     <w:p>
@@ -11135,15 +11715,8 @@
         <w:br w:type="page"/>
       </w:r>
     </w:p>
-    <w:p>
-      <w:pPr>
-        <w:jc w:val="both"/>
-      </w:pPr>
-    </w:p>
-    <w:p>
-      <w:pPr>
-        <w:jc w:val="both"/>
-      </w:pPr>
+    <w:p/>
+    <w:p>
       <w:r>
         <w:rPr>
           <w:noProof/>
@@ -11192,9 +11765,6 @@
       </w:r>
     </w:p>
     <w:p>
-      <w:pPr>
-        <w:jc w:val="both"/>
-      </w:pPr>
       <w:r>
         <w:t xml:space="preserve">Ebben a kódban azt </w:t>
       </w:r>
@@ -11211,15 +11781,8 @@
         <w:t xml:space="preserve"> hogy az email címe már fellelhető az adatbázisunkban.</w:t>
       </w:r>
     </w:p>
-    <w:p>
-      <w:pPr>
-        <w:jc w:val="both"/>
-      </w:pPr>
-    </w:p>
-    <w:p>
-      <w:pPr>
-        <w:jc w:val="both"/>
-      </w:pPr>
+    <w:p/>
+    <w:p>
       <w:r>
         <w:rPr>
           <w:noProof/>
@@ -11276,9 +11839,6 @@
       </w:r>
     </w:p>
     <w:p>
-      <w:pPr>
-        <w:jc w:val="both"/>
-      </w:pPr>
       <w:r>
         <w:t>A fent lévő kódban a vásárlót adatait hozzuk létre az adatbázisban</w:t>
       </w:r>
@@ -11336,11 +11896,16 @@
       </w:r>
     </w:p>
     <w:p>
-      <w:pPr>
-        <w:jc w:val="both"/>
-      </w:pPr>
-      <w:r>
-        <w:t xml:space="preserve">Az alábbi catch blokk a hibákat jelzi a </w:t>
+      <w:r>
+        <w:t xml:space="preserve">Az alábbi </w:t>
+      </w:r>
+      <w:proofErr w:type="spellStart"/>
+      <w:r>
+        <w:t>catch</w:t>
+      </w:r>
+      <w:proofErr w:type="spellEnd"/>
+      <w:r>
+        <w:t xml:space="preserve"> blokk a hibákat jelzi a </w:t>
       </w:r>
       <w:r>
         <w:t>felhasználónak,</w:t>
@@ -11357,11 +11922,7 @@
         <w:br w:type="page"/>
       </w:r>
     </w:p>
-    <w:p>
-      <w:pPr>
-        <w:jc w:val="both"/>
-      </w:pPr>
-    </w:p>
+    <w:p/>
     <w:p>
       <w:pPr>
         <w:pStyle w:val="Cmsor3"/>
@@ -11422,22 +11983,20 @@
       </w:r>
     </w:p>
     <w:p>
-      <w:pPr>
-        <w:jc w:val="both"/>
-      </w:pPr>
-      <w:r>
-        <w:t>A routerrel a regisztrációs controller importálásával lehetővé teszi az oldal műveleteinek kezelését.</w:t>
-      </w:r>
-    </w:p>
-    <w:p>
-      <w:pPr>
-        <w:jc w:val="both"/>
-      </w:pPr>
-    </w:p>
-    <w:p>
-      <w:pPr>
-        <w:jc w:val="both"/>
-      </w:pPr>
+      <w:r>
+        <w:t xml:space="preserve">A routerrel a regisztrációs </w:t>
+      </w:r>
+      <w:proofErr w:type="spellStart"/>
+      <w:r>
+        <w:t>controller</w:t>
+      </w:r>
+      <w:proofErr w:type="spellEnd"/>
+      <w:r>
+        <w:t xml:space="preserve"> importálásával lehetővé teszi az oldal műveleteinek kezelését.</w:t>
+      </w:r>
+    </w:p>
+    <w:p/>
+    <w:p>
       <w:r>
         <w:rPr>
           <w:noProof/>
@@ -11486,11 +12045,18 @@
       </w:r>
     </w:p>
     <w:p>
-      <w:pPr>
-        <w:jc w:val="both"/>
-      </w:pPr>
-      <w:r>
-        <w:t>Az első sor a regisztrációs oldal megjelenítéséért felel GET kéréssel. A második pedig az adatok feldolgozását segíti POST kéréssel. A module.exports = router; pedig azért felelős hogy a router objektumot exportálja.</w:t>
+      <w:r>
+        <w:t xml:space="preserve">Az első sor a regisztrációs oldal megjelenítéséért felel GET kéréssel. A második pedig az adatok feldolgozását segíti POST kéréssel. A </w:t>
+      </w:r>
+      <w:proofErr w:type="spellStart"/>
+      <w:proofErr w:type="gramStart"/>
+      <w:r>
+        <w:t>module.exports</w:t>
+      </w:r>
+      <w:proofErr w:type="spellEnd"/>
+      <w:proofErr w:type="gramEnd"/>
+      <w:r>
+        <w:t xml:space="preserve"> = router; pedig azért felelős hogy a router objektumot exportálja.</w:t>
       </w:r>
     </w:p>
     <w:p/>
@@ -11500,7 +12066,15 @@
       </w:pPr>
       <w:bookmarkStart w:id="42" w:name="_Toc191554147"/>
       <w:r>
-        <w:t>Bejelentkezés(controller):</w:t>
+        <w:t>Bejelentkezés(</w:t>
+      </w:r>
+      <w:proofErr w:type="spellStart"/>
+      <w:r>
+        <w:t>controller</w:t>
+      </w:r>
+      <w:proofErr w:type="spellEnd"/>
+      <w:r>
+        <w:t>):</w:t>
       </w:r>
       <w:bookmarkEnd w:id="42"/>
     </w:p>
@@ -11554,22 +12128,28 @@
       </w:r>
     </w:p>
     <w:p>
-      <w:pPr>
-        <w:jc w:val="both"/>
-      </w:pPr>
-      <w:r>
-        <w:t>Az első sor a Vasarlo modell importálása. A képen látható maradék kódok a bejelentkezési oldal megjelenítéséért felel még egy üzenetet is küld a vásárlónak a loginMessage paranccsal.</w:t>
-      </w:r>
-    </w:p>
-    <w:p>
-      <w:pPr>
-        <w:jc w:val="both"/>
-      </w:pPr>
-    </w:p>
-    <w:p>
-      <w:pPr>
-        <w:jc w:val="both"/>
-      </w:pPr>
+      <w:r>
+        <w:t xml:space="preserve">Az első sor a </w:t>
+      </w:r>
+      <w:proofErr w:type="spellStart"/>
+      <w:r>
+        <w:t>Vasarlo</w:t>
+      </w:r>
+      <w:proofErr w:type="spellEnd"/>
+      <w:r>
+        <w:t xml:space="preserve"> modell importálása. A képen látható maradék kódok a bejelentkezési oldal megjelenítéséért felel még egy üzenetet is küld a vásárlónak a </w:t>
+      </w:r>
+      <w:proofErr w:type="spellStart"/>
+      <w:r>
+        <w:t>loginMessage</w:t>
+      </w:r>
+      <w:proofErr w:type="spellEnd"/>
+      <w:r>
+        <w:t xml:space="preserve"> paranccsal.</w:t>
+      </w:r>
+    </w:p>
+    <w:p/>
+    <w:p>
       <w:r>
         <w:rPr>
           <w:noProof/>
@@ -11618,22 +12198,20 @@
       </w:r>
     </w:p>
     <w:p>
-      <w:pPr>
-        <w:jc w:val="both"/>
-      </w:pPr>
-      <w:r>
-        <w:t>A fenti kód a bejelentkezés feldogozását csinálja meg, ami a felhasználónévből(email) és a jelszóból áll.</w:t>
-      </w:r>
-    </w:p>
-    <w:p>
-      <w:pPr>
-        <w:jc w:val="both"/>
-      </w:pPr>
-    </w:p>
-    <w:p>
-      <w:pPr>
-        <w:jc w:val="both"/>
-      </w:pPr>
+      <w:r>
+        <w:t xml:space="preserve">A fenti kód a bejelentkezés </w:t>
+      </w:r>
+      <w:proofErr w:type="spellStart"/>
+      <w:r>
+        <w:t>feldogozását</w:t>
+      </w:r>
+      <w:proofErr w:type="spellEnd"/>
+      <w:r>
+        <w:t xml:space="preserve"> csinálja meg, ami a felhasználónévből(email) és a jelszóból áll.</w:t>
+      </w:r>
+    </w:p>
+    <w:p/>
+    <w:p>
       <w:r>
         <w:rPr>
           <w:noProof/>
@@ -11682,17 +12260,38 @@
       </w:r>
     </w:p>
     <w:p>
-      <w:pPr>
-        <w:jc w:val="both"/>
-      </w:pPr>
-      <w:r>
-        <w:t xml:space="preserve">A user constructor megkeresi a beírt felhasználót és ha létezik akkor tovább megy a jelszó feldolgozására </w:t>
+      <w:r>
+        <w:t xml:space="preserve">A </w:t>
+      </w:r>
+      <w:proofErr w:type="spellStart"/>
+      <w:r>
+        <w:t>user</w:t>
+      </w:r>
+      <w:proofErr w:type="spellEnd"/>
+      <w:r>
+        <w:t xml:space="preserve"> </w:t>
+      </w:r>
+      <w:proofErr w:type="spellStart"/>
+      <w:r>
+        <w:t>constructor</w:t>
+      </w:r>
+      <w:proofErr w:type="spellEnd"/>
+      <w:r>
+        <w:t xml:space="preserve"> megkeresi a beírt felhasználót és ha létezik akkor tovább megy a jelszó feldolgozására </w:t>
       </w:r>
       <w:r>
         <w:t>viszont,</w:t>
       </w:r>
       <w:r>
-        <w:t xml:space="preserve"> ha nem akkor kiír egy loginMessageet hogy </w:t>
+        <w:t xml:space="preserve"> ha nem akkor kiír egy </w:t>
+      </w:r>
+      <w:proofErr w:type="spellStart"/>
+      <w:r>
+        <w:t>loginMessageet</w:t>
+      </w:r>
+      <w:proofErr w:type="spellEnd"/>
+      <w:r>
+        <w:t xml:space="preserve"> hogy </w:t>
       </w:r>
       <w:r>
         <w:t>„</w:t>
@@ -11704,15 +12303,8 @@
         <w:t>”.</w:t>
       </w:r>
     </w:p>
-    <w:p>
-      <w:pPr>
-        <w:jc w:val="both"/>
-      </w:pPr>
-    </w:p>
-    <w:p>
-      <w:pPr>
-        <w:jc w:val="both"/>
-      </w:pPr>
+    <w:p/>
+    <w:p>
       <w:r>
         <w:rPr>
           <w:noProof/>
@@ -11761,37 +12353,67 @@
       </w:r>
     </w:p>
     <w:p>
-      <w:pPr>
-        <w:jc w:val="both"/>
-      </w:pPr>
-      <w:r>
-        <w:t xml:space="preserve">A felső if else elágazásnál azt </w:t>
+      <w:r>
+        <w:t xml:space="preserve">A felső </w:t>
+      </w:r>
+      <w:proofErr w:type="spellStart"/>
+      <w:r>
+        <w:t>if</w:t>
+      </w:r>
+      <w:proofErr w:type="spellEnd"/>
+      <w:r>
+        <w:t xml:space="preserve"> </w:t>
+      </w:r>
+      <w:proofErr w:type="spellStart"/>
+      <w:r>
+        <w:t>else</w:t>
+      </w:r>
+      <w:proofErr w:type="spellEnd"/>
+      <w:r>
+        <w:t xml:space="preserve"> elágazásnál azt </w:t>
       </w:r>
       <w:r>
         <w:t>ellenőrizzük,</w:t>
       </w:r>
       <w:r>
-        <w:t xml:space="preserve"> hogy a jelszó helyes-e. Ha helyes a jelszó akkor elmentjük a sessionbe a felhasználó nevet és az email címet. A return kód sorral pedig átirányítjuk a főoldalra. </w:t>
+        <w:t xml:space="preserve"> hogy a jelszó helyes-e. Ha helyes a jelszó akkor elmentjük a sessionbe a felhasználó nevet és az email címet. A </w:t>
+      </w:r>
+      <w:proofErr w:type="spellStart"/>
+      <w:r>
+        <w:t>return</w:t>
+      </w:r>
+      <w:proofErr w:type="spellEnd"/>
+      <w:r>
+        <w:t xml:space="preserve"> kód sorral pedig átirányítjuk a főoldalra. </w:t>
       </w:r>
       <w:r>
         <w:t>Viszont,</w:t>
       </w:r>
       <w:r>
-        <w:t xml:space="preserve"> ha hamis a jelszó akkor kapunk gey hiba üzenetet hogy „Hibás jelszó!”</w:t>
+        <w:t xml:space="preserve"> ha hamis a jelszó akkor kapunk </w:t>
+      </w:r>
+      <w:proofErr w:type="spellStart"/>
+      <w:r>
+        <w:t>gey</w:t>
+      </w:r>
+      <w:proofErr w:type="spellEnd"/>
+      <w:r>
+        <w:t xml:space="preserve"> hiba </w:t>
+      </w:r>
+      <w:proofErr w:type="gramStart"/>
+      <w:r>
+        <w:t>üzenetet</w:t>
+      </w:r>
+      <w:proofErr w:type="gramEnd"/>
+      <w:r>
+        <w:t xml:space="preserve"> hogy „Hibás jelszó!”</w:t>
       </w:r>
       <w:r>
         <w:t>.</w:t>
       </w:r>
     </w:p>
-    <w:p>
-      <w:pPr>
-        <w:jc w:val="both"/>
-      </w:pPr>
-    </w:p>
-    <w:p>
-      <w:pPr>
-        <w:jc w:val="both"/>
-      </w:pPr>
+    <w:p/>
+    <w:p>
       <w:r>
         <w:rPr>
           <w:noProof/>
@@ -11841,9 +12463,6 @@
       </w:r>
     </w:p>
     <w:p>
-      <w:pPr>
-        <w:jc w:val="both"/>
-      </w:pPr>
       <w:r>
         <w:t xml:space="preserve">A következő sor </w:t>
       </w:r>
@@ -11851,15 +12470,8 @@
         <w:t>hibát jelez a bejelentkezés során 500-as hibakóddal.</w:t>
       </w:r>
     </w:p>
-    <w:p>
-      <w:pPr>
-        <w:jc w:val="both"/>
-      </w:pPr>
-    </w:p>
-    <w:p>
-      <w:pPr>
-        <w:jc w:val="both"/>
-      </w:pPr>
+    <w:p/>
+    <w:p>
       <w:r>
         <w:rPr>
           <w:noProof/>
@@ -11908,9 +12520,6 @@
       </w:r>
     </w:p>
     <w:p>
-      <w:pPr>
-        <w:jc w:val="both"/>
-      </w:pPr>
       <w:r>
         <w:t xml:space="preserve">A felső képen lévő kód </w:t>
       </w:r>
@@ -11948,9 +12557,6 @@
     </w:p>
     <w:p/>
     <w:p>
-      <w:pPr>
-        <w:jc w:val="both"/>
-      </w:pPr>
       <w:r>
         <w:rPr>
           <w:noProof/>
@@ -11999,9 +12605,6 @@
       </w:r>
     </w:p>
     <w:p>
-      <w:pPr>
-        <w:jc w:val="both"/>
-      </w:pPr>
       <w:r>
         <w:t xml:space="preserve">A regisztrációs router felelős a bejelentkezések és a regisztrációs kérések </w:t>
       </w:r>
@@ -12009,19 +12612,35 @@
         <w:t>kezeléséért</w:t>
       </w:r>
       <w:r>
-        <w:t>. A router.get(’/login’) sor a bejelentkezés útvonalát szolgálja ki. A router.get(’/logout’) törli a sessiont és utána visszairányít a bejelentkezési weboldalra. Bejelentkezés feldolgozását a router.post végzi el, ugye POST kéréssel.</w:t>
-      </w:r>
-    </w:p>
-    <w:p>
-      <w:pPr>
-        <w:jc w:val="both"/>
-      </w:pPr>
-    </w:p>
-    <w:p>
-      <w:pPr>
-        <w:jc w:val="both"/>
-      </w:pPr>
-    </w:p>
+        <w:t xml:space="preserve">. A </w:t>
+      </w:r>
+      <w:proofErr w:type="spellStart"/>
+      <w:r>
+        <w:t>router.get</w:t>
+      </w:r>
+      <w:proofErr w:type="spellEnd"/>
+      <w:r>
+        <w:t xml:space="preserve">(’/login’) sor a bejelentkezés útvonalát szolgálja ki. A </w:t>
+      </w:r>
+      <w:proofErr w:type="spellStart"/>
+      <w:r>
+        <w:t>router.get</w:t>
+      </w:r>
+      <w:proofErr w:type="spellEnd"/>
+      <w:r>
+        <w:t xml:space="preserve">(’/logout’) törli a sessiont és utána visszairányít a bejelentkezési weboldalra. Bejelentkezés feldolgozását a </w:t>
+      </w:r>
+      <w:proofErr w:type="spellStart"/>
+      <w:r>
+        <w:t>router.post</w:t>
+      </w:r>
+      <w:proofErr w:type="spellEnd"/>
+      <w:r>
+        <w:t xml:space="preserve"> végzi el, ugye POST kéréssel.</w:t>
+      </w:r>
+    </w:p>
+    <w:p/>
+    <w:p/>
     <w:p>
       <w:pPr>
         <w:pStyle w:val="Cmsor2"/>
@@ -12241,6 +12860,7 @@
               </w:tabs>
               <w:cnfStyle w:val="000000000000" w:firstRow="0" w:lastRow="0" w:firstColumn="0" w:lastColumn="0" w:oddVBand="0" w:evenVBand="0" w:oddHBand="0" w:evenHBand="0" w:firstRowFirstColumn="0" w:firstRowLastColumn="0" w:lastRowFirstColumn="0" w:lastRowLastColumn="0"/>
             </w:pPr>
+            <w:proofErr w:type="spellStart"/>
             <w:r>
               <w:rPr>
                 <w:rFonts w:ascii="Times New Roman" w:eastAsia="Times New Roman" w:hAnsi="Times New Roman" w:cs="Times New Roman"/>
@@ -12248,6 +12868,7 @@
               </w:rPr>
               <w:t>macOS</w:t>
             </w:r>
+            <w:proofErr w:type="spellEnd"/>
           </w:p>
         </w:tc>
         <w:tc>
@@ -12671,6 +13292,7 @@
               </w:tabs>
               <w:cnfStyle w:val="000000000000" w:firstRow="0" w:lastRow="0" w:firstColumn="0" w:lastColumn="0" w:oddVBand="0" w:evenVBand="0" w:oddHBand="0" w:evenHBand="0" w:firstRowFirstColumn="0" w:firstRowLastColumn="0" w:lastRowFirstColumn="0" w:lastRowLastColumn="0"/>
             </w:pPr>
+            <w:proofErr w:type="spellStart"/>
             <w:r>
               <w:rPr>
                 <w:rFonts w:ascii="Times New Roman" w:eastAsia="Times New Roman" w:hAnsi="Times New Roman" w:cs="Times New Roman"/>
@@ -12678,6 +13300,7 @@
               </w:rPr>
               <w:t>macOS</w:t>
             </w:r>
+            <w:proofErr w:type="spellEnd"/>
           </w:p>
         </w:tc>
         <w:tc>
@@ -13106,6 +13729,7 @@
               </w:tabs>
               <w:cnfStyle w:val="000000000000" w:firstRow="0" w:lastRow="0" w:firstColumn="0" w:lastColumn="0" w:oddVBand="0" w:evenVBand="0" w:oddHBand="0" w:evenHBand="0" w:firstRowFirstColumn="0" w:firstRowLastColumn="0" w:lastRowFirstColumn="0" w:lastRowLastColumn="0"/>
             </w:pPr>
+            <w:proofErr w:type="spellStart"/>
             <w:r>
               <w:rPr>
                 <w:rFonts w:ascii="Times New Roman" w:eastAsia="Times New Roman" w:hAnsi="Times New Roman" w:cs="Times New Roman"/>
@@ -13113,6 +13737,7 @@
               </w:rPr>
               <w:t>macOS</w:t>
             </w:r>
+            <w:proofErr w:type="spellEnd"/>
           </w:p>
         </w:tc>
         <w:tc>
@@ -13448,8 +14073,13 @@
         <w:pStyle w:val="Cmsor3"/>
       </w:pPr>
       <w:bookmarkStart w:id="54" w:name="_Toc191554159"/>
-      <w:r>
-        <w:t>Safari:</w:t>
+      <w:proofErr w:type="spellStart"/>
+      <w:r>
+        <w:t>Safari</w:t>
+      </w:r>
+      <w:proofErr w:type="spellEnd"/>
+      <w:r>
+        <w:t>:</w:t>
       </w:r>
       <w:bookmarkEnd w:id="54"/>
     </w:p>
@@ -13522,6 +14152,7 @@
               </w:tabs>
               <w:cnfStyle w:val="000000000000" w:firstRow="0" w:lastRow="0" w:firstColumn="0" w:lastColumn="0" w:oddVBand="0" w:evenVBand="0" w:oddHBand="0" w:evenHBand="0" w:firstRowFirstColumn="0" w:firstRowLastColumn="0" w:lastRowFirstColumn="0" w:lastRowLastColumn="0"/>
             </w:pPr>
+            <w:proofErr w:type="spellStart"/>
             <w:r>
               <w:rPr>
                 <w:rFonts w:ascii="Times New Roman" w:eastAsia="Times New Roman" w:hAnsi="Times New Roman" w:cs="Times New Roman"/>
@@ -13529,6 +14160,7 @@
               </w:rPr>
               <w:t>macOS</w:t>
             </w:r>
+            <w:proofErr w:type="spellEnd"/>
           </w:p>
         </w:tc>
         <w:tc>
@@ -13878,6 +14510,7 @@
               </w:tabs>
               <w:cnfStyle w:val="000000000000" w:firstRow="0" w:lastRow="0" w:firstColumn="0" w:lastColumn="0" w:oddVBand="0" w:evenVBand="0" w:oddHBand="0" w:evenHBand="0" w:firstRowFirstColumn="0" w:firstRowLastColumn="0" w:lastRowFirstColumn="0" w:lastRowLastColumn="0"/>
             </w:pPr>
+            <w:proofErr w:type="spellStart"/>
             <w:r>
               <w:rPr>
                 <w:rFonts w:ascii="Times New Roman" w:eastAsia="Times New Roman" w:hAnsi="Times New Roman" w:cs="Times New Roman"/>
@@ -13885,6 +14518,7 @@
               </w:rPr>
               <w:t>macOS</w:t>
             </w:r>
+            <w:proofErr w:type="spellEnd"/>
           </w:p>
         </w:tc>
         <w:tc>
@@ -14220,7 +14854,15 @@
         <w:t xml:space="preserve">, </w:t>
       </w:r>
       <w:r>
-        <w:t xml:space="preserve">Baksa László, Anisity Attila és Balogh Gábor </w:t>
+        <w:t xml:space="preserve">Baksa László, </w:t>
+      </w:r>
+      <w:proofErr w:type="spellStart"/>
+      <w:r>
+        <w:t>Anisity</w:t>
+      </w:r>
+      <w:proofErr w:type="spellEnd"/>
+      <w:r>
+        <w:t xml:space="preserve"> Attila és Balogh Gábor </w:t>
       </w:r>
       <w:r>
         <w:t>osztályfőnök,</w:t>
@@ -17230,9 +17872,10 @@
   <w:style w:type="paragraph" w:default="1" w:styleId="Norml">
     <w:name w:val="Normal"/>
     <w:qFormat/>
-    <w:rsid w:val="005B3811"/>
+    <w:rsid w:val="005E4CB8"/>
     <w:pPr>
       <w:spacing w:before="120" w:after="120" w:line="360" w:lineRule="auto"/>
+      <w:jc w:val="both"/>
     </w:pPr>
   </w:style>
   <w:style w:type="paragraph" w:styleId="Cmsor1">
@@ -17325,6 +17968,7 @@
   <w:style w:type="character" w:default="1" w:styleId="Bekezdsalapbettpusa">
     <w:name w:val="Default Paragraph Font"/>
     <w:uiPriority w:val="1"/>
+    <w:semiHidden/>
     <w:unhideWhenUsed/>
   </w:style>
   <w:style w:type="table" w:default="1" w:styleId="Normltblzat">
@@ -18018,7 +18662,7 @@
 </file>
 
 <file path=customXml/itemProps1.xml><?xml version="1.0" encoding="utf-8"?>
-<ds:datastoreItem xmlns:ds="http://schemas.openxmlformats.org/officeDocument/2006/customXml" ds:itemID="{089A97B4-76B7-4261-9CE3-E9972356C5AB}">
+<ds:datastoreItem xmlns:ds="http://schemas.openxmlformats.org/officeDocument/2006/customXml" ds:itemID="{00CD7A11-7457-474D-9D09-40E945118F38}">
   <ds:schemaRefs>
     <ds:schemaRef ds:uri="http://schemas.openxmlformats.org/officeDocument/2006/bibliography"/>
   </ds:schemaRefs>

</xml_diff>